<commit_message>
Pushing update to Draftv2
</commit_message>
<xml_diff>
--- a/ITCaptstoneWrittenProject_C769/Capstone Project/1 C769 Task 2 Proposal Task2_Draftv2.docx
+++ b/ITCaptstoneWrittenProject_C769/Capstone Project/1 C769 Task 2 Proposal Task2_Draftv2.docx
@@ -1601,6 +1601,28 @@
     </w:p>
     <w:p>
       <w:pPr>
+        <w:pStyle w:val="Heading2"/>
+        <w:spacing w:before="0"/>
+        <w:rPr>
+          <w:color w:val="auto"/>
+          <w:sz w:val="24"/>
+          <w:szCs w:val="24"/>
+        </w:rPr>
+      </w:pPr>
+      <w:bookmarkStart w:id="2" w:name="_Toc441469366"/>
+      <w:r>
+        <w:rPr>
+          <w:color w:val="auto"/>
+          <w:sz w:val="24"/>
+          <w:szCs w:val="24"/>
+        </w:rPr>
+        <w:t>Problem Summary</w:t>
+      </w:r>
+      <w:bookmarkEnd w:id="2"/>
+    </w:p>
+    <w:p/>
+    <w:p>
+      <w:pPr>
         <w:spacing w:line="480" w:lineRule="auto"/>
         <w:ind w:firstLine="720"/>
         <w:rPr>
@@ -1613,14 +1635,210 @@
           <w:sz w:val="24"/>
           <w:szCs w:val="24"/>
         </w:rPr>
-        <w:t>The Proposal Overview section</w:t>
-      </w:r>
-      <w:r>
-        <w:rPr>
-          <w:sz w:val="24"/>
-          <w:szCs w:val="24"/>
-        </w:rPr>
-        <w:t xml:space="preserve"> (</w:t>
+        <w:t xml:space="preserve">Currently Rogue IT manages an on-premise MS Exchange environment for their email purposes. Due to the increases seen in phishing attempts and multiple events including business email compromise it has been recommended that Rogue IT cease maintaining the existing on-prem environment security controls, instead migrating the security policies of the current email infrastructure to Symantec Email Security.cloud. </w:t>
+      </w:r>
+    </w:p>
+    <w:p>
+      <w:pPr>
+        <w:pStyle w:val="Heading2"/>
+        <w:spacing w:before="0" w:line="480" w:lineRule="auto"/>
+        <w:rPr>
+          <w:color w:val="auto"/>
+          <w:sz w:val="24"/>
+          <w:szCs w:val="24"/>
+        </w:rPr>
+      </w:pPr>
+      <w:bookmarkStart w:id="3" w:name="_Toc441469367"/>
+      <w:r>
+        <w:rPr>
+          <w:color w:val="auto"/>
+          <w:sz w:val="24"/>
+          <w:szCs w:val="24"/>
+        </w:rPr>
+        <w:t>IT Solution</w:t>
+      </w:r>
+      <w:bookmarkEnd w:id="3"/>
+    </w:p>
+    <w:p>
+      <w:pPr>
+        <w:spacing w:line="480" w:lineRule="auto"/>
+        <w:ind w:firstLine="720"/>
+        <w:rPr>
+          <w:sz w:val="24"/>
+          <w:szCs w:val="24"/>
+        </w:rPr>
+      </w:pPr>
+      <w:r>
+        <w:rPr>
+          <w:sz w:val="24"/>
+          <w:szCs w:val="24"/>
+        </w:rPr>
+        <w:t xml:space="preserve">The </w:t>
+      </w:r>
+      <w:r>
+        <w:rPr>
+          <w:sz w:val="24"/>
+          <w:szCs w:val="24"/>
+        </w:rPr>
+        <w:t>solution</w:t>
+      </w:r>
+      <w:r>
+        <w:rPr>
+          <w:sz w:val="24"/>
+          <w:szCs w:val="24"/>
+        </w:rPr>
+        <w:t xml:space="preserve"> will be to standup Symantec Email Security.cloud as a service, at which point the existing on-prem security measures will depreciated. </w:t>
+      </w:r>
+      <w:r>
+        <w:rPr>
+          <w:sz w:val="24"/>
+          <w:szCs w:val="24"/>
+        </w:rPr>
+        <w:t xml:space="preserve">The Symantec Email Security.cloud service is well known to the information security world. The documentation for the product is robust, additionally, there forums are active with Enterprise corporations adding to the “best practices” for configuration. </w:t>
+      </w:r>
+      <w:r>
+        <w:rPr>
+          <w:sz w:val="24"/>
+          <w:szCs w:val="24"/>
+        </w:rPr>
+        <w:t xml:space="preserve">Symantec Email Security.cloud is AWS hosted by region, this provides additional high availability protections, as the service is geo-balanced globally. </w:t>
+      </w:r>
+      <w:r>
+        <w:rPr>
+          <w:sz w:val="24"/>
+          <w:szCs w:val="24"/>
+        </w:rPr>
+        <w:t xml:space="preserve">This will provide less overall maintenance, while increasing the security posture for Rogue IT’s email infrastructure. </w:t>
+      </w:r>
+    </w:p>
+    <w:p>
+      <w:pPr>
+        <w:pStyle w:val="Heading2"/>
+        <w:spacing w:before="0" w:line="480" w:lineRule="auto"/>
+        <w:rPr>
+          <w:color w:val="auto"/>
+          <w:sz w:val="24"/>
+          <w:szCs w:val="24"/>
+        </w:rPr>
+      </w:pPr>
+      <w:bookmarkStart w:id="4" w:name="_Toc441469368"/>
+      <w:r>
+        <w:rPr>
+          <w:color w:val="auto"/>
+          <w:sz w:val="24"/>
+          <w:szCs w:val="24"/>
+        </w:rPr>
+        <w:t>Implementation Plan</w:t>
+      </w:r>
+      <w:bookmarkEnd w:id="4"/>
+      <w:r>
+        <w:rPr>
+          <w:color w:val="auto"/>
+          <w:sz w:val="24"/>
+          <w:szCs w:val="24"/>
+        </w:rPr>
+        <w:t xml:space="preserve"> </w:t>
+      </w:r>
+    </w:p>
+    <w:p>
+      <w:pPr>
+        <w:spacing w:line="480" w:lineRule="auto"/>
+        <w:ind w:firstLine="720"/>
+        <w:rPr>
+          <w:sz w:val="24"/>
+          <w:szCs w:val="24"/>
+        </w:rPr>
+      </w:pPr>
+      <w:r>
+        <w:rPr>
+          <w:sz w:val="24"/>
+          <w:szCs w:val="24"/>
+        </w:rPr>
+        <w:t xml:space="preserve">This section should contain the details of an implementation plan. Provide details on the different phases (if applicable). </w:t>
+      </w:r>
+      <w:r>
+        <w:rPr>
+          <w:sz w:val="24"/>
+          <w:szCs w:val="24"/>
+        </w:rPr>
+        <w:t>Explain h</w:t>
+      </w:r>
+      <w:r>
+        <w:rPr>
+          <w:sz w:val="24"/>
+          <w:szCs w:val="24"/>
+        </w:rPr>
+        <w:t xml:space="preserve">ow the project </w:t>
+      </w:r>
+      <w:r>
+        <w:rPr>
+          <w:sz w:val="24"/>
+          <w:szCs w:val="24"/>
+        </w:rPr>
+        <w:t xml:space="preserve">will </w:t>
+      </w:r>
+      <w:r>
+        <w:rPr>
+          <w:sz w:val="24"/>
+          <w:szCs w:val="24"/>
+        </w:rPr>
+        <w:t xml:space="preserve">be carried out and why </w:t>
+      </w:r>
+      <w:r>
+        <w:rPr>
+          <w:sz w:val="24"/>
+          <w:szCs w:val="24"/>
+        </w:rPr>
+        <w:t xml:space="preserve">it will be carried out </w:t>
+      </w:r>
+      <w:r>
+        <w:rPr>
+          <w:sz w:val="24"/>
+          <w:szCs w:val="24"/>
+        </w:rPr>
+        <w:t>in that manner</w:t>
+      </w:r>
+      <w:r>
+        <w:rPr>
+          <w:sz w:val="24"/>
+          <w:szCs w:val="24"/>
+        </w:rPr>
+        <w:t>.</w:t>
+      </w:r>
+      <w:r>
+        <w:rPr>
+          <w:sz w:val="24"/>
+          <w:szCs w:val="24"/>
+        </w:rPr>
+        <w:t xml:space="preserve"> Discuss the plan for implementing the project.</w:t>
+      </w:r>
+    </w:p>
+    <w:p>
+      <w:pPr>
+        <w:pStyle w:val="Heading1"/>
+        <w:jc w:val="center"/>
+      </w:pPr>
+      <w:bookmarkStart w:id="5" w:name="_Toc441469369"/>
+      <w:r>
+        <w:t>Review of Other Work</w:t>
+      </w:r>
+      <w:bookmarkEnd w:id="5"/>
+    </w:p>
+    <w:p>
+      <w:pPr>
+        <w:spacing w:line="480" w:lineRule="auto"/>
+        <w:ind w:firstLine="720"/>
+        <w:rPr>
+          <w:sz w:val="24"/>
+          <w:szCs w:val="24"/>
+        </w:rPr>
+      </w:pPr>
+      <w:r>
+        <w:rPr>
+          <w:sz w:val="24"/>
+          <w:szCs w:val="24"/>
+        </w:rPr>
+        <w:t>In this section (</w:t>
       </w:r>
       <w:r>
         <w:rPr>
@@ -1628,7 +1846,7 @@
           <w:sz w:val="24"/>
           <w:szCs w:val="24"/>
         </w:rPr>
-        <w:t>suggested length of 2</w:t>
+        <w:t>suggested length of 3</w:t>
       </w:r>
       <w:r>
         <w:rPr>
@@ -1645,42 +1863,29 @@
           <w:sz w:val="24"/>
           <w:szCs w:val="24"/>
         </w:rPr>
-        <w:t>4 pages</w:t>
-      </w:r>
-      <w:r>
-        <w:rPr>
-          <w:sz w:val="24"/>
-          <w:szCs w:val="24"/>
-        </w:rPr>
-        <w:t>)</w:t>
-      </w:r>
-      <w:r>
-        <w:rPr>
-          <w:sz w:val="24"/>
-          <w:szCs w:val="24"/>
-        </w:rPr>
-        <w:t xml:space="preserve"> introduces the problem and </w:t>
-      </w:r>
-      <w:r>
-        <w:rPr>
-          <w:sz w:val="24"/>
-          <w:szCs w:val="24"/>
-        </w:rPr>
-        <w:t>overviews</w:t>
-      </w:r>
-      <w:r>
-        <w:rPr>
-          <w:sz w:val="24"/>
-          <w:szCs w:val="24"/>
-        </w:rPr>
-        <w:t xml:space="preserve"> the solution. It contains the "road map" for the organization of the remainder of the paper. Describe the problem </w:t>
-      </w:r>
-      <w:r>
-        <w:rPr>
-          <w:sz w:val="24"/>
-          <w:szCs w:val="24"/>
-        </w:rPr>
-        <w:t>the project</w:t>
+        <w:t>4</w:t>
+      </w:r>
+      <w:r>
+        <w:rPr>
+          <w:i/>
+          <w:sz w:val="24"/>
+          <w:szCs w:val="24"/>
+        </w:rPr>
+        <w:t xml:space="preserve"> pages</w:t>
+      </w:r>
+      <w:r>
+        <w:rPr>
+          <w:sz w:val="24"/>
+          <w:szCs w:val="24"/>
+        </w:rPr>
+        <w:t>), review other work</w:t>
+      </w:r>
+      <w:r>
+        <w:rPr>
+          <w:sz w:val="24"/>
+          <w:szCs w:val="24"/>
+        </w:rPr>
+        <w:t>s</w:t>
       </w:r>
       <w:r>
         <w:rPr>
@@ -1694,7 +1899,7 @@
           <w:sz w:val="24"/>
           <w:szCs w:val="24"/>
         </w:rPr>
-        <w:t>addresses</w:t>
+        <w:t>done by a third</w:t>
       </w:r>
       <w:r>
         <w:rPr>
@@ -1708,52 +1913,161 @@
           <w:sz w:val="24"/>
           <w:szCs w:val="24"/>
         </w:rPr>
-        <w:t xml:space="preserve">and then </w:t>
-      </w:r>
-      <w:r>
-        <w:rPr>
-          <w:sz w:val="24"/>
-          <w:szCs w:val="24"/>
-        </w:rPr>
-        <w:t xml:space="preserve">provide </w:t>
-      </w:r>
-      <w:r>
-        <w:rPr>
-          <w:sz w:val="24"/>
-          <w:szCs w:val="24"/>
-        </w:rPr>
-        <w:t xml:space="preserve">an overview of the project and the organization of the paper. </w:t>
-      </w:r>
-      <w:r>
-        <w:rPr>
-          <w:sz w:val="24"/>
-          <w:szCs w:val="24"/>
-        </w:rPr>
-        <w:t>Summarize the capstone’s highlights. Include the following in your summary:</w:t>
-      </w:r>
-    </w:p>
-    <w:p>
-      <w:pPr>
-        <w:pStyle w:val="Heading2"/>
-        <w:spacing w:before="0"/>
-        <w:rPr>
-          <w:color w:val="auto"/>
-          <w:sz w:val="24"/>
-          <w:szCs w:val="24"/>
-        </w:rPr>
-      </w:pPr>
-      <w:bookmarkStart w:id="2" w:name="_Toc441469366"/>
-      <w:r>
-        <w:rPr>
-          <w:color w:val="auto"/>
-          <w:sz w:val="24"/>
-          <w:szCs w:val="24"/>
-        </w:rPr>
-        <w:t>Problem Summary</w:t>
-      </w:r>
-      <w:bookmarkEnd w:id="2"/>
-    </w:p>
-    <w:p/>
+        <w:t xml:space="preserve">party that </w:t>
+      </w:r>
+      <w:r>
+        <w:rPr>
+          <w:sz w:val="24"/>
+          <w:szCs w:val="24"/>
+        </w:rPr>
+        <w:t>are</w:t>
+      </w:r>
+      <w:r>
+        <w:rPr>
+          <w:sz w:val="24"/>
+          <w:szCs w:val="24"/>
+        </w:rPr>
+        <w:t xml:space="preserve"> </w:t>
+      </w:r>
+      <w:r>
+        <w:rPr>
+          <w:sz w:val="24"/>
+          <w:szCs w:val="24"/>
+        </w:rPr>
+        <w:t xml:space="preserve">relevant and directly relate to the project. </w:t>
+      </w:r>
+      <w:r>
+        <w:rPr>
+          <w:sz w:val="24"/>
+          <w:szCs w:val="24"/>
+        </w:rPr>
+        <w:t>Review a</w:t>
+      </w:r>
+      <w:r>
+        <w:rPr>
+          <w:sz w:val="24"/>
+          <w:szCs w:val="24"/>
+        </w:rPr>
+        <w:t>t least four other works</w:t>
+      </w:r>
+      <w:r>
+        <w:rPr>
+          <w:sz w:val="24"/>
+          <w:szCs w:val="24"/>
+        </w:rPr>
+        <w:t xml:space="preserve"> that support the proposed project. </w:t>
+      </w:r>
+      <w:r>
+        <w:rPr>
+          <w:sz w:val="24"/>
+          <w:szCs w:val="24"/>
+        </w:rPr>
+        <w:t xml:space="preserve"> </w:t>
+      </w:r>
+      <w:r>
+        <w:rPr>
+          <w:sz w:val="24"/>
+          <w:szCs w:val="24"/>
+        </w:rPr>
+        <w:t xml:space="preserve">You may use websites, </w:t>
+      </w:r>
+      <w:r>
+        <w:rPr>
+          <w:sz w:val="24"/>
+          <w:szCs w:val="24"/>
+        </w:rPr>
+        <w:t xml:space="preserve">white papers, research studies, or other types of </w:t>
+      </w:r>
+      <w:r>
+        <w:rPr>
+          <w:sz w:val="24"/>
+          <w:szCs w:val="24"/>
+        </w:rPr>
+        <w:lastRenderedPageBreak/>
+        <w:t>work</w:t>
+      </w:r>
+      <w:r>
+        <w:rPr>
+          <w:sz w:val="24"/>
+          <w:szCs w:val="24"/>
+        </w:rPr>
+        <w:t xml:space="preserve">, </w:t>
+      </w:r>
+      <w:proofErr w:type="spellStart"/>
+      <w:r>
+        <w:rPr>
+          <w:sz w:val="24"/>
+          <w:szCs w:val="24"/>
+        </w:rPr>
+        <w:t>publically</w:t>
+      </w:r>
+      <w:proofErr w:type="spellEnd"/>
+      <w:r>
+        <w:rPr>
+          <w:sz w:val="24"/>
+          <w:szCs w:val="24"/>
+        </w:rPr>
+        <w:t xml:space="preserve"> accessible,</w:t>
+      </w:r>
+      <w:r>
+        <w:rPr>
+          <w:sz w:val="24"/>
+          <w:szCs w:val="24"/>
+        </w:rPr>
+        <w:t xml:space="preserve"> by industry professionals. For example, if planning a server upgrade project, </w:t>
+      </w:r>
+      <w:r>
+        <w:rPr>
+          <w:sz w:val="24"/>
+          <w:szCs w:val="24"/>
+        </w:rPr>
+        <w:t>look for material that</w:t>
+      </w:r>
+      <w:r>
+        <w:rPr>
+          <w:sz w:val="24"/>
+          <w:szCs w:val="24"/>
+        </w:rPr>
+        <w:t xml:space="preserve"> </w:t>
+      </w:r>
+      <w:r>
+        <w:rPr>
+          <w:sz w:val="24"/>
+          <w:szCs w:val="24"/>
+        </w:rPr>
+        <w:t>relates or supports the various elements that are a part of such a project. Things like server operating systems, hardware requirements, network connection, or other similar items. You don’t need to find sources that parallel your entire project but just support elements of the project</w:t>
+      </w:r>
+      <w:proofErr w:type="gramStart"/>
+      <w:r>
+        <w:rPr>
+          <w:sz w:val="24"/>
+          <w:szCs w:val="24"/>
+        </w:rPr>
+        <w:t xml:space="preserve">. </w:t>
+      </w:r>
+      <w:r>
+        <w:rPr>
+          <w:sz w:val="24"/>
+          <w:szCs w:val="24"/>
+        </w:rPr>
+        <w:t>,</w:t>
+      </w:r>
+      <w:proofErr w:type="gramEnd"/>
+      <w:r>
+        <w:rPr>
+          <w:sz w:val="24"/>
+          <w:szCs w:val="24"/>
+        </w:rPr>
+        <w:t xml:space="preserve"> </w:t>
+      </w:r>
+      <w:r>
+        <w:rPr>
+          <w:sz w:val="24"/>
+          <w:szCs w:val="24"/>
+        </w:rPr>
+        <w:t xml:space="preserve"> </w:t>
+      </w:r>
+    </w:p>
     <w:p>
       <w:pPr>
         <w:spacing w:line="480" w:lineRule="auto"/>
@@ -1768,21 +2082,7 @@
           <w:sz w:val="24"/>
           <w:szCs w:val="24"/>
         </w:rPr>
-        <w:t xml:space="preserve">Currently Rogue IT manages an on-premise MS Exchange environment for their email purposes. Due to the increases seen in phishing attempts and multiple events including business email compromise it has been recommended that Rogue IT cease maintaining the existing on-prem environment security controls, instead migrating the security policies of the current email infrastructure to Symantec Email Security.cloud. The purpose of the project will be to standup Symantec Email Security.cloud as a service, at which point the </w:t>
-      </w:r>
-      <w:r>
-        <w:rPr>
-          <w:sz w:val="24"/>
-          <w:szCs w:val="24"/>
-        </w:rPr>
-        <w:t>existing</w:t>
-      </w:r>
-      <w:r>
-        <w:rPr>
-          <w:sz w:val="24"/>
-          <w:szCs w:val="24"/>
-        </w:rPr>
-        <w:t xml:space="preserve"> on-prem security measures will depreciated. This will provide less overall maintenance, while increasing the security posture for Rogue IT’s email infrastructure. </w:t>
+        <w:t>Include the following in your review:</w:t>
       </w:r>
     </w:p>
     <w:p>
@@ -1795,16 +2095,32 @@
           <w:szCs w:val="24"/>
         </w:rPr>
       </w:pPr>
-      <w:bookmarkStart w:id="3" w:name="_Toc441469367"/>
+      <w:bookmarkStart w:id="6" w:name="_Toc441469370"/>
       <w:r>
         <w:rPr>
           <w:color w:val="auto"/>
           <w:sz w:val="24"/>
           <w:szCs w:val="24"/>
         </w:rPr>
-        <w:t>IT Solution</w:t>
-      </w:r>
-      <w:bookmarkEnd w:id="3"/>
+        <w:t>Relation of Artifact</w:t>
+      </w:r>
+      <w:r>
+        <w:rPr>
+          <w:color w:val="auto"/>
+          <w:sz w:val="24"/>
+          <w:szCs w:val="24"/>
+        </w:rPr>
+        <w:t>s</w:t>
+      </w:r>
+      <w:r>
+        <w:rPr>
+          <w:color w:val="auto"/>
+          <w:sz w:val="24"/>
+          <w:szCs w:val="24"/>
+        </w:rPr>
+        <w:t xml:space="preserve"> to Project Development</w:t>
+      </w:r>
+      <w:bookmarkEnd w:id="6"/>
     </w:p>
     <w:p>
       <w:pPr>
@@ -1820,42 +2136,591 @@
           <w:sz w:val="24"/>
           <w:szCs w:val="24"/>
         </w:rPr>
-        <w:t>D</w:t>
-      </w:r>
-      <w:r>
-        <w:rPr>
-          <w:sz w:val="24"/>
-          <w:szCs w:val="24"/>
-        </w:rPr>
-        <w:t xml:space="preserve">escribe </w:t>
-      </w:r>
-      <w:r>
-        <w:rPr>
-          <w:sz w:val="24"/>
-          <w:szCs w:val="24"/>
-        </w:rPr>
-        <w:t xml:space="preserve">the </w:t>
-      </w:r>
-      <w:r>
-        <w:rPr>
-          <w:sz w:val="24"/>
-          <w:szCs w:val="24"/>
-        </w:rPr>
-        <w:t xml:space="preserve">proposed IT solution to the problem. </w:t>
-      </w:r>
-      <w:r>
-        <w:rPr>
-          <w:sz w:val="24"/>
-          <w:szCs w:val="24"/>
-        </w:rPr>
-        <w:t>C</w:t>
-      </w:r>
-      <w:r>
-        <w:rPr>
-          <w:sz w:val="24"/>
-          <w:szCs w:val="24"/>
-        </w:rPr>
-        <w:t>learly identify the relationship between the problem and the proposed solution.</w:t>
+        <w:t>P</w:t>
+      </w:r>
+      <w:r>
+        <w:rPr>
+          <w:sz w:val="24"/>
+          <w:szCs w:val="24"/>
+        </w:rPr>
+        <w:t>rovide a logical description of how each work reviewed relates to the proposed development of the project.</w:t>
+      </w:r>
+      <w:r>
+        <w:rPr>
+          <w:sz w:val="24"/>
+          <w:szCs w:val="24"/>
+        </w:rPr>
+        <w:t xml:space="preserve"> Explain how each of the chosen works contextualize the problem or provide direction to the project.</w:t>
+      </w:r>
+      <w:r>
+        <w:rPr>
+          <w:sz w:val="24"/>
+          <w:szCs w:val="24"/>
+        </w:rPr>
+        <w:t xml:space="preserve"> You may add this material to your source summary above and then just delete this subsection. </w:t>
+      </w:r>
+    </w:p>
+    <w:p>
+      <w:pPr>
+        <w:pStyle w:val="Heading1"/>
+        <w:jc w:val="center"/>
+      </w:pPr>
+      <w:bookmarkStart w:id="7" w:name="_Toc441469371"/>
+      <w:r>
+        <w:t>Project Rationale</w:t>
+      </w:r>
+      <w:bookmarkEnd w:id="7"/>
+    </w:p>
+    <w:p>
+      <w:pPr>
+        <w:spacing w:line="480" w:lineRule="auto"/>
+        <w:ind w:firstLine="720"/>
+        <w:rPr>
+          <w:sz w:val="24"/>
+          <w:szCs w:val="24"/>
+        </w:rPr>
+      </w:pPr>
+      <w:r>
+        <w:rPr>
+          <w:sz w:val="24"/>
+          <w:szCs w:val="24"/>
+        </w:rPr>
+        <w:t>S</w:t>
+      </w:r>
+      <w:r>
+        <w:rPr>
+          <w:sz w:val="24"/>
+          <w:szCs w:val="24"/>
+        </w:rPr>
+        <w:t>ummaries should include the rationale for choosing this project, including what makes this problem interesting or significant.</w:t>
+      </w:r>
+      <w:r>
+        <w:rPr>
+          <w:sz w:val="24"/>
+          <w:szCs w:val="24"/>
+        </w:rPr>
+        <w:t xml:space="preserve"> </w:t>
+      </w:r>
+      <w:r>
+        <w:rPr>
+          <w:sz w:val="24"/>
+          <w:szCs w:val="24"/>
+        </w:rPr>
+        <w:t>The Project Rationale section (</w:t>
+      </w:r>
+      <w:r>
+        <w:rPr>
+          <w:i/>
+          <w:sz w:val="24"/>
+          <w:szCs w:val="24"/>
+        </w:rPr>
+        <w:t xml:space="preserve">suggested length of 1–2 </w:t>
+      </w:r>
+      <w:r>
+        <w:rPr>
+          <w:i/>
+          <w:sz w:val="24"/>
+          <w:szCs w:val="24"/>
+        </w:rPr>
+        <w:t>pages</w:t>
+      </w:r>
+      <w:r>
+        <w:rPr>
+          <w:sz w:val="24"/>
+          <w:szCs w:val="24"/>
+        </w:rPr>
+        <w:t xml:space="preserve">) provides a rationale for </w:t>
+      </w:r>
+      <w:r>
+        <w:rPr>
+          <w:sz w:val="24"/>
+          <w:szCs w:val="24"/>
+        </w:rPr>
+        <w:t>the</w:t>
+      </w:r>
+      <w:r>
+        <w:rPr>
+          <w:sz w:val="24"/>
+          <w:szCs w:val="24"/>
+        </w:rPr>
+        <w:t xml:space="preserve"> </w:t>
+      </w:r>
+      <w:r>
+        <w:rPr>
+          <w:sz w:val="24"/>
+          <w:szCs w:val="24"/>
+        </w:rPr>
+        <w:t>project. It should address the reasons for implementing the project</w:t>
+      </w:r>
+      <w:r>
+        <w:rPr>
+          <w:sz w:val="24"/>
+          <w:szCs w:val="24"/>
+        </w:rPr>
+        <w:t>, as</w:t>
+      </w:r>
+      <w:r>
+        <w:rPr>
+          <w:sz w:val="24"/>
+          <w:szCs w:val="24"/>
+        </w:rPr>
+        <w:t xml:space="preserve"> described in the Proposal Overview. The rationale may include and expand on both business and technical reasons to support the implementation. Justify the selection of the project.</w:t>
+      </w:r>
+    </w:p>
+    <w:p>
+      <w:pPr>
+        <w:pStyle w:val="Heading1"/>
+        <w:jc w:val="center"/>
+      </w:pPr>
+      <w:bookmarkStart w:id="8" w:name="_Toc441469372"/>
+      <w:r>
+        <w:t>Current Project Environment</w:t>
+      </w:r>
+      <w:bookmarkEnd w:id="8"/>
+    </w:p>
+    <w:p>
+      <w:pPr>
+        <w:spacing w:line="480" w:lineRule="auto"/>
+        <w:ind w:firstLine="720"/>
+        <w:rPr>
+          <w:sz w:val="24"/>
+          <w:szCs w:val="24"/>
+        </w:rPr>
+      </w:pPr>
+      <w:r>
+        <w:rPr>
+          <w:sz w:val="24"/>
+          <w:szCs w:val="24"/>
+        </w:rPr>
+        <w:t xml:space="preserve">This section </w:t>
+      </w:r>
+      <w:r>
+        <w:rPr>
+          <w:sz w:val="24"/>
+          <w:szCs w:val="24"/>
+        </w:rPr>
+        <w:t>(</w:t>
+      </w:r>
+      <w:r>
+        <w:rPr>
+          <w:i/>
+          <w:sz w:val="24"/>
+          <w:szCs w:val="24"/>
+        </w:rPr>
+        <w:t xml:space="preserve">suggested length of </w:t>
+      </w:r>
+      <w:r>
+        <w:rPr>
+          <w:i/>
+          <w:sz w:val="24"/>
+          <w:szCs w:val="24"/>
+        </w:rPr>
+        <w:t xml:space="preserve">2–3 </w:t>
+      </w:r>
+      <w:r>
+        <w:rPr>
+          <w:i/>
+          <w:sz w:val="24"/>
+          <w:szCs w:val="24"/>
+        </w:rPr>
+        <w:t>pages</w:t>
+      </w:r>
+      <w:r>
+        <w:rPr>
+          <w:sz w:val="24"/>
+          <w:szCs w:val="24"/>
+        </w:rPr>
+        <w:t>)</w:t>
+      </w:r>
+      <w:r>
+        <w:rPr>
+          <w:sz w:val="24"/>
+          <w:szCs w:val="24"/>
+        </w:rPr>
+        <w:t xml:space="preserve"> </w:t>
+      </w:r>
+      <w:r>
+        <w:rPr>
+          <w:sz w:val="24"/>
+          <w:szCs w:val="24"/>
+        </w:rPr>
+        <w:t xml:space="preserve">describes and details the current project environment. It should also address specifically how the current state will set the direction for the definition and implementation of the proposed solution. Other details that support the description should also be included here as needed to support and succinctly define the project environment. Analyze the systems and </w:t>
+      </w:r>
+      <w:r>
+        <w:rPr>
+          <w:sz w:val="24"/>
+          <w:szCs w:val="24"/>
+        </w:rPr>
+        <w:t>describe</w:t>
+      </w:r>
+      <w:r>
+        <w:rPr>
+          <w:sz w:val="24"/>
+          <w:szCs w:val="24"/>
+        </w:rPr>
+        <w:t xml:space="preserve"> the</w:t>
+      </w:r>
+      <w:r>
+        <w:rPr>
+          <w:sz w:val="24"/>
+          <w:szCs w:val="24"/>
+        </w:rPr>
+        <w:t xml:space="preserve"> </w:t>
+      </w:r>
+      <w:r>
+        <w:rPr>
+          <w:sz w:val="24"/>
+          <w:szCs w:val="24"/>
+        </w:rPr>
+        <w:t xml:space="preserve">status of the project environment before </w:t>
+      </w:r>
+      <w:r>
+        <w:rPr>
+          <w:sz w:val="24"/>
+          <w:szCs w:val="24"/>
+        </w:rPr>
+        <w:t>the project began</w:t>
+      </w:r>
+      <w:r>
+        <w:rPr>
+          <w:sz w:val="24"/>
+          <w:szCs w:val="24"/>
+        </w:rPr>
+        <w:t xml:space="preserve">. </w:t>
+      </w:r>
+    </w:p>
+    <w:p>
+      <w:pPr>
+        <w:pStyle w:val="Heading1"/>
+        <w:jc w:val="center"/>
+      </w:pPr>
+      <w:bookmarkStart w:id="9" w:name="_Toc441469373"/>
+      <w:r>
+        <w:lastRenderedPageBreak/>
+        <w:t>Methodology</w:t>
+      </w:r>
+      <w:bookmarkEnd w:id="9"/>
+    </w:p>
+    <w:p>
+      <w:pPr>
+        <w:spacing w:line="480" w:lineRule="auto"/>
+        <w:ind w:firstLine="720"/>
+        <w:rPr>
+          <w:sz w:val="24"/>
+          <w:szCs w:val="24"/>
+        </w:rPr>
+      </w:pPr>
+      <w:r>
+        <w:rPr>
+          <w:sz w:val="24"/>
+          <w:szCs w:val="24"/>
+        </w:rPr>
+        <w:t xml:space="preserve">This section </w:t>
+      </w:r>
+      <w:r>
+        <w:rPr>
+          <w:sz w:val="24"/>
+          <w:szCs w:val="24"/>
+        </w:rPr>
+        <w:t>(</w:t>
+      </w:r>
+      <w:r>
+        <w:rPr>
+          <w:i/>
+          <w:sz w:val="24"/>
+          <w:szCs w:val="24"/>
+        </w:rPr>
+        <w:t>suggested length of 1–2 pages</w:t>
+      </w:r>
+      <w:r>
+        <w:rPr>
+          <w:sz w:val="24"/>
+          <w:szCs w:val="24"/>
+        </w:rPr>
+        <w:t>)</w:t>
+      </w:r>
+      <w:r>
+        <w:rPr>
+          <w:sz w:val="24"/>
+          <w:szCs w:val="24"/>
+        </w:rPr>
+        <w:t xml:space="preserve"> </w:t>
+      </w:r>
+      <w:r>
+        <w:rPr>
+          <w:sz w:val="24"/>
+          <w:szCs w:val="24"/>
+        </w:rPr>
+        <w:t>describes and details the specific methodology</w:t>
+      </w:r>
+      <w:r>
+        <w:rPr>
+          <w:sz w:val="24"/>
+          <w:szCs w:val="24"/>
+        </w:rPr>
+        <w:t xml:space="preserve">. </w:t>
+      </w:r>
+      <w:r>
+        <w:rPr>
+          <w:sz w:val="24"/>
+          <w:szCs w:val="24"/>
+        </w:rPr>
+        <w:t>The methodology is the process that the project will f</w:t>
+      </w:r>
+      <w:r>
+        <w:rPr>
+          <w:sz w:val="24"/>
+          <w:szCs w:val="24"/>
+        </w:rPr>
+        <w:t>ollow</w:t>
+      </w:r>
+      <w:r>
+        <w:rPr>
+          <w:sz w:val="24"/>
+          <w:szCs w:val="24"/>
+        </w:rPr>
+        <w:t xml:space="preserve"> when </w:t>
+      </w:r>
+      <w:r>
+        <w:rPr>
+          <w:sz w:val="24"/>
+          <w:szCs w:val="24"/>
+        </w:rPr>
+        <w:t xml:space="preserve">it </w:t>
+      </w:r>
+      <w:r>
+        <w:rPr>
+          <w:sz w:val="24"/>
+          <w:szCs w:val="24"/>
+        </w:rPr>
+        <w:t>is implemented. I</w:t>
+      </w:r>
+      <w:r>
+        <w:rPr>
+          <w:sz w:val="24"/>
+          <w:szCs w:val="24"/>
+        </w:rPr>
+        <w:t>nclude</w:t>
+      </w:r>
+      <w:r>
+        <w:rPr>
+          <w:sz w:val="24"/>
+          <w:szCs w:val="24"/>
+        </w:rPr>
+        <w:t xml:space="preserve"> specific details to adequately describe the steps that will take place to fully execute the project. </w:t>
+      </w:r>
+      <w:r>
+        <w:rPr>
+          <w:sz w:val="24"/>
+          <w:szCs w:val="24"/>
+        </w:rPr>
+        <w:t xml:space="preserve">Explain how a standard methodology (such as </w:t>
+      </w:r>
+      <w:r>
+        <w:rPr>
+          <w:sz w:val="24"/>
+          <w:szCs w:val="24"/>
+        </w:rPr>
+        <w:t xml:space="preserve">PDCA, </w:t>
+      </w:r>
+      <w:r>
+        <w:rPr>
+          <w:sz w:val="24"/>
+          <w:szCs w:val="24"/>
+        </w:rPr>
+        <w:t>ADDIE</w:t>
+      </w:r>
+      <w:r>
+        <w:rPr>
+          <w:sz w:val="24"/>
+          <w:szCs w:val="24"/>
+        </w:rPr>
+        <w:t>,</w:t>
+      </w:r>
+      <w:r>
+        <w:rPr>
+          <w:sz w:val="24"/>
+          <w:szCs w:val="24"/>
+        </w:rPr>
+        <w:t xml:space="preserve"> SDLC</w:t>
+      </w:r>
+      <w:r>
+        <w:rPr>
+          <w:sz w:val="24"/>
+          <w:szCs w:val="24"/>
+        </w:rPr>
+        <w:t>, Prototyping or Agile</w:t>
+      </w:r>
+      <w:r>
+        <w:rPr>
+          <w:sz w:val="24"/>
+          <w:szCs w:val="24"/>
+        </w:rPr>
+        <w:t xml:space="preserve">) </w:t>
+      </w:r>
+      <w:r>
+        <w:rPr>
+          <w:sz w:val="24"/>
+          <w:szCs w:val="24"/>
+        </w:rPr>
+        <w:t xml:space="preserve">will be applied </w:t>
+      </w:r>
+      <w:r>
+        <w:rPr>
+          <w:sz w:val="24"/>
+          <w:szCs w:val="24"/>
+        </w:rPr>
+        <w:t xml:space="preserve">for the implementation of </w:t>
+      </w:r>
+      <w:r>
+        <w:rPr>
+          <w:sz w:val="24"/>
+          <w:szCs w:val="24"/>
+        </w:rPr>
+        <w:t>the</w:t>
+      </w:r>
+      <w:r>
+        <w:rPr>
+          <w:sz w:val="24"/>
+          <w:szCs w:val="24"/>
+        </w:rPr>
+        <w:t xml:space="preserve"> project.</w:t>
+      </w:r>
+    </w:p>
+    <w:p>
+      <w:pPr>
+        <w:pStyle w:val="Heading1"/>
+        <w:jc w:val="center"/>
+      </w:pPr>
+      <w:bookmarkStart w:id="10" w:name="_Toc441469374"/>
+      <w:r>
+        <w:t>Project Goals, Objectives, and Deliverables</w:t>
+      </w:r>
+      <w:bookmarkEnd w:id="10"/>
+    </w:p>
+    <w:p>
+      <w:pPr>
+        <w:spacing w:line="480" w:lineRule="auto"/>
+        <w:ind w:firstLine="720"/>
+        <w:rPr>
+          <w:sz w:val="24"/>
+          <w:szCs w:val="24"/>
+        </w:rPr>
+      </w:pPr>
+      <w:r>
+        <w:rPr>
+          <w:sz w:val="24"/>
+          <w:szCs w:val="24"/>
+        </w:rPr>
+        <w:t>In Project Goals, Objectives, and Deliverable</w:t>
+      </w:r>
+      <w:r>
+        <w:rPr>
+          <w:sz w:val="24"/>
+          <w:szCs w:val="24"/>
+        </w:rPr>
+        <w:t>s</w:t>
+      </w:r>
+      <w:r>
+        <w:rPr>
+          <w:sz w:val="24"/>
+          <w:szCs w:val="24"/>
+        </w:rPr>
+        <w:t xml:space="preserve"> (</w:t>
+      </w:r>
+      <w:r>
+        <w:rPr>
+          <w:i/>
+          <w:sz w:val="24"/>
+          <w:szCs w:val="24"/>
+        </w:rPr>
+        <w:t xml:space="preserve">suggested length of </w:t>
+      </w:r>
+      <w:r>
+        <w:rPr>
+          <w:i/>
+          <w:sz w:val="24"/>
+          <w:szCs w:val="24"/>
+        </w:rPr>
+        <w:t>3–5</w:t>
+      </w:r>
+      <w:r>
+        <w:rPr>
+          <w:i/>
+          <w:sz w:val="24"/>
+          <w:szCs w:val="24"/>
+        </w:rPr>
+        <w:t xml:space="preserve"> pages</w:t>
+      </w:r>
+      <w:r>
+        <w:rPr>
+          <w:sz w:val="24"/>
+          <w:szCs w:val="24"/>
+        </w:rPr>
+        <w:t>),</w:t>
+      </w:r>
+      <w:r>
+        <w:rPr>
+          <w:sz w:val="24"/>
+          <w:szCs w:val="24"/>
+        </w:rPr>
+        <w:t xml:space="preserve"> you will complete two sub-sections. In the first you’ll create a table that clearly describes the hierarchy of the three elements. In the second you’ll</w:t>
+      </w:r>
+      <w:r>
+        <w:rPr>
+          <w:sz w:val="24"/>
+          <w:szCs w:val="24"/>
+        </w:rPr>
+        <w:t xml:space="preserve"> provide a detailed explanation of the goals</w:t>
+      </w:r>
+      <w:r>
+        <w:rPr>
+          <w:sz w:val="24"/>
+          <w:szCs w:val="24"/>
+        </w:rPr>
+        <w:t xml:space="preserve">, </w:t>
+      </w:r>
+      <w:r>
+        <w:rPr>
+          <w:sz w:val="24"/>
+          <w:szCs w:val="24"/>
+        </w:rPr>
+        <w:t>objectives</w:t>
+      </w:r>
+      <w:r>
+        <w:rPr>
+          <w:sz w:val="24"/>
+          <w:szCs w:val="24"/>
+        </w:rPr>
+        <w:t xml:space="preserve">, and deliverables </w:t>
+      </w:r>
+      <w:r>
+        <w:rPr>
+          <w:sz w:val="24"/>
+          <w:szCs w:val="24"/>
+        </w:rPr>
+        <w:t xml:space="preserve">for the project. </w:t>
+      </w:r>
+      <w:r>
+        <w:rPr>
+          <w:sz w:val="24"/>
+          <w:szCs w:val="24"/>
+        </w:rPr>
+        <w:t xml:space="preserve">Be sure each of the three elements is easy to recognize. For the objectives include information about how the success of each </w:t>
+      </w:r>
+      <w:r>
+        <w:rPr>
+          <w:sz w:val="24"/>
+          <w:szCs w:val="24"/>
+        </w:rPr>
+        <w:t xml:space="preserve">will be measured. </w:t>
+      </w:r>
+      <w:r>
+        <w:rPr>
+          <w:sz w:val="24"/>
+          <w:szCs w:val="24"/>
+        </w:rPr>
+        <w:t xml:space="preserve">Shoot for one or two goals and at least four objectives. Each objective should have at least two deliverables. Your goal(s) should describe the purpose(s) of the project – what it will accomplish if an overarching description. The objectives are the projects that must be completed to reach the goal. The deliverables are the tasks required to complete each objective. Strive for that hierarchy.  </w:t>
       </w:r>
     </w:p>
     <w:p>
@@ -1868,1019 +2733,13 @@
           <w:szCs w:val="24"/>
         </w:rPr>
       </w:pPr>
-      <w:bookmarkStart w:id="4" w:name="_Toc441469368"/>
+      <w:bookmarkStart w:id="11" w:name="_Toc441469375"/>
       <w:r>
         <w:rPr>
           <w:color w:val="auto"/>
           <w:sz w:val="24"/>
           <w:szCs w:val="24"/>
         </w:rPr>
-        <w:t>Implementation Plan</w:t>
-      </w:r>
-      <w:bookmarkEnd w:id="4"/>
-      <w:r>
-        <w:rPr>
-          <w:color w:val="auto"/>
-          <w:sz w:val="24"/>
-          <w:szCs w:val="24"/>
-        </w:rPr>
-        <w:t xml:space="preserve"> </w:t>
-      </w:r>
-    </w:p>
-    <w:p>
-      <w:pPr>
-        <w:spacing w:line="480" w:lineRule="auto"/>
-        <w:ind w:firstLine="720"/>
-        <w:rPr>
-          <w:sz w:val="24"/>
-          <w:szCs w:val="24"/>
-        </w:rPr>
-      </w:pPr>
-      <w:r>
-        <w:rPr>
-          <w:sz w:val="24"/>
-          <w:szCs w:val="24"/>
-        </w:rPr>
-        <w:t xml:space="preserve">This section should contain the details of an implementation plan. Provide details on the different phases (if applicable). </w:t>
-      </w:r>
-      <w:r>
-        <w:rPr>
-          <w:sz w:val="24"/>
-          <w:szCs w:val="24"/>
-        </w:rPr>
-        <w:t>Explain h</w:t>
-      </w:r>
-      <w:r>
-        <w:rPr>
-          <w:sz w:val="24"/>
-          <w:szCs w:val="24"/>
-        </w:rPr>
-        <w:t xml:space="preserve">ow the project </w:t>
-      </w:r>
-      <w:r>
-        <w:rPr>
-          <w:sz w:val="24"/>
-          <w:szCs w:val="24"/>
-        </w:rPr>
-        <w:t xml:space="preserve">will </w:t>
-      </w:r>
-      <w:r>
-        <w:rPr>
-          <w:sz w:val="24"/>
-          <w:szCs w:val="24"/>
-        </w:rPr>
-        <w:t xml:space="preserve">be carried out and why </w:t>
-      </w:r>
-      <w:r>
-        <w:rPr>
-          <w:sz w:val="24"/>
-          <w:szCs w:val="24"/>
-        </w:rPr>
-        <w:t xml:space="preserve">it will be carried out </w:t>
-      </w:r>
-      <w:r>
-        <w:rPr>
-          <w:sz w:val="24"/>
-          <w:szCs w:val="24"/>
-        </w:rPr>
-        <w:t>in that manner</w:t>
-      </w:r>
-      <w:r>
-        <w:rPr>
-          <w:sz w:val="24"/>
-          <w:szCs w:val="24"/>
-        </w:rPr>
-        <w:t>.</w:t>
-      </w:r>
-      <w:r>
-        <w:rPr>
-          <w:sz w:val="24"/>
-          <w:szCs w:val="24"/>
-        </w:rPr>
-        <w:t xml:space="preserve"> Discuss the plan for implementing the project.</w:t>
-      </w:r>
-    </w:p>
-    <w:p>
-      <w:pPr>
-        <w:pStyle w:val="Heading1"/>
-        <w:jc w:val="center"/>
-      </w:pPr>
-      <w:bookmarkStart w:id="5" w:name="_Toc441469369"/>
-      <w:r>
-        <w:lastRenderedPageBreak/>
-        <w:t>Review of Other Work</w:t>
-      </w:r>
-      <w:bookmarkEnd w:id="5"/>
-    </w:p>
-    <w:p>
-      <w:pPr>
-        <w:spacing w:line="480" w:lineRule="auto"/>
-        <w:ind w:firstLine="720"/>
-        <w:rPr>
-          <w:sz w:val="24"/>
-          <w:szCs w:val="24"/>
-        </w:rPr>
-      </w:pPr>
-      <w:r>
-        <w:rPr>
-          <w:sz w:val="24"/>
-          <w:szCs w:val="24"/>
-        </w:rPr>
-        <w:t>In this section (</w:t>
-      </w:r>
-      <w:r>
-        <w:rPr>
-          <w:i/>
-          <w:sz w:val="24"/>
-          <w:szCs w:val="24"/>
-        </w:rPr>
-        <w:t>suggested length of 3</w:t>
-      </w:r>
-      <w:r>
-        <w:rPr>
-          <w:rFonts w:cs="Times New Roman"/>
-          <w:i/>
-          <w:sz w:val="24"/>
-          <w:szCs w:val="24"/>
-        </w:rPr>
-        <w:t>–</w:t>
-      </w:r>
-      <w:r>
-        <w:rPr>
-          <w:i/>
-          <w:sz w:val="24"/>
-          <w:szCs w:val="24"/>
-        </w:rPr>
-        <w:t>4</w:t>
-      </w:r>
-      <w:r>
-        <w:rPr>
-          <w:i/>
-          <w:sz w:val="24"/>
-          <w:szCs w:val="24"/>
-        </w:rPr>
-        <w:t xml:space="preserve"> pages</w:t>
-      </w:r>
-      <w:r>
-        <w:rPr>
-          <w:sz w:val="24"/>
-          <w:szCs w:val="24"/>
-        </w:rPr>
-        <w:t>), review other work</w:t>
-      </w:r>
-      <w:r>
-        <w:rPr>
-          <w:sz w:val="24"/>
-          <w:szCs w:val="24"/>
-        </w:rPr>
-        <w:t>s</w:t>
-      </w:r>
-      <w:r>
-        <w:rPr>
-          <w:sz w:val="24"/>
-          <w:szCs w:val="24"/>
-        </w:rPr>
-        <w:t xml:space="preserve"> </w:t>
-      </w:r>
-      <w:r>
-        <w:rPr>
-          <w:sz w:val="24"/>
-          <w:szCs w:val="24"/>
-        </w:rPr>
-        <w:t>done by a third</w:t>
-      </w:r>
-      <w:r>
-        <w:rPr>
-          <w:sz w:val="24"/>
-          <w:szCs w:val="24"/>
-        </w:rPr>
-        <w:t xml:space="preserve"> </w:t>
-      </w:r>
-      <w:r>
-        <w:rPr>
-          <w:sz w:val="24"/>
-          <w:szCs w:val="24"/>
-        </w:rPr>
-        <w:t xml:space="preserve">party that </w:t>
-      </w:r>
-      <w:r>
-        <w:rPr>
-          <w:sz w:val="24"/>
-          <w:szCs w:val="24"/>
-        </w:rPr>
-        <w:t>are</w:t>
-      </w:r>
-      <w:r>
-        <w:rPr>
-          <w:sz w:val="24"/>
-          <w:szCs w:val="24"/>
-        </w:rPr>
-        <w:t xml:space="preserve"> </w:t>
-      </w:r>
-      <w:r>
-        <w:rPr>
-          <w:sz w:val="24"/>
-          <w:szCs w:val="24"/>
-        </w:rPr>
-        <w:t xml:space="preserve">relevant and directly relate to the project. </w:t>
-      </w:r>
-      <w:r>
-        <w:rPr>
-          <w:sz w:val="24"/>
-          <w:szCs w:val="24"/>
-        </w:rPr>
-        <w:t>Review a</w:t>
-      </w:r>
-      <w:r>
-        <w:rPr>
-          <w:sz w:val="24"/>
-          <w:szCs w:val="24"/>
-        </w:rPr>
-        <w:t>t least four other works</w:t>
-      </w:r>
-      <w:r>
-        <w:rPr>
-          <w:sz w:val="24"/>
-          <w:szCs w:val="24"/>
-        </w:rPr>
-        <w:t xml:space="preserve"> that support the proposed project. </w:t>
-      </w:r>
-      <w:r>
-        <w:rPr>
-          <w:sz w:val="24"/>
-          <w:szCs w:val="24"/>
-        </w:rPr>
-        <w:t xml:space="preserve"> </w:t>
-      </w:r>
-      <w:r>
-        <w:rPr>
-          <w:sz w:val="24"/>
-          <w:szCs w:val="24"/>
-        </w:rPr>
-        <w:t xml:space="preserve">You may use websites, </w:t>
-      </w:r>
-      <w:r>
-        <w:rPr>
-          <w:sz w:val="24"/>
-          <w:szCs w:val="24"/>
-        </w:rPr>
-        <w:t>white papers, research studies, or other types of work</w:t>
-      </w:r>
-      <w:r>
-        <w:rPr>
-          <w:sz w:val="24"/>
-          <w:szCs w:val="24"/>
-        </w:rPr>
-        <w:t xml:space="preserve">, </w:t>
-      </w:r>
-      <w:proofErr w:type="spellStart"/>
-      <w:r>
-        <w:rPr>
-          <w:sz w:val="24"/>
-          <w:szCs w:val="24"/>
-        </w:rPr>
-        <w:t>publically</w:t>
-      </w:r>
-      <w:proofErr w:type="spellEnd"/>
-      <w:r>
-        <w:rPr>
-          <w:sz w:val="24"/>
-          <w:szCs w:val="24"/>
-        </w:rPr>
-        <w:t xml:space="preserve"> accessible,</w:t>
-      </w:r>
-      <w:r>
-        <w:rPr>
-          <w:sz w:val="24"/>
-          <w:szCs w:val="24"/>
-        </w:rPr>
-        <w:t xml:space="preserve"> by industry professionals. For example, if planning a server upgrade project, </w:t>
-      </w:r>
-      <w:r>
-        <w:rPr>
-          <w:sz w:val="24"/>
-          <w:szCs w:val="24"/>
-        </w:rPr>
-        <w:t>look for material that</w:t>
-      </w:r>
-      <w:r>
-        <w:rPr>
-          <w:sz w:val="24"/>
-          <w:szCs w:val="24"/>
-        </w:rPr>
-        <w:t xml:space="preserve"> </w:t>
-      </w:r>
-      <w:r>
-        <w:rPr>
-          <w:sz w:val="24"/>
-          <w:szCs w:val="24"/>
-        </w:rPr>
-        <w:t>relates or supports the various elements that are a part of such a project. Things like server operating systems, hardware requirements, network connection, or other similar items. You don’t need to find sources that parallel your entire project but just support elements of the project</w:t>
-      </w:r>
-      <w:proofErr w:type="gramStart"/>
-      <w:r>
-        <w:rPr>
-          <w:sz w:val="24"/>
-          <w:szCs w:val="24"/>
-        </w:rPr>
-        <w:t xml:space="preserve">. </w:t>
-      </w:r>
-      <w:r>
-        <w:rPr>
-          <w:sz w:val="24"/>
-          <w:szCs w:val="24"/>
-        </w:rPr>
-        <w:t>,</w:t>
-      </w:r>
-      <w:proofErr w:type="gramEnd"/>
-      <w:r>
-        <w:rPr>
-          <w:sz w:val="24"/>
-          <w:szCs w:val="24"/>
-        </w:rPr>
-        <w:t xml:space="preserve"> </w:t>
-      </w:r>
-      <w:r>
-        <w:rPr>
-          <w:sz w:val="24"/>
-          <w:szCs w:val="24"/>
-        </w:rPr>
-        <w:t xml:space="preserve"> </w:t>
-      </w:r>
-    </w:p>
-    <w:p>
-      <w:pPr>
-        <w:spacing w:line="480" w:lineRule="auto"/>
-        <w:ind w:firstLine="720"/>
-        <w:rPr>
-          <w:sz w:val="24"/>
-          <w:szCs w:val="24"/>
-        </w:rPr>
-      </w:pPr>
-      <w:r>
-        <w:rPr>
-          <w:sz w:val="24"/>
-          <w:szCs w:val="24"/>
-        </w:rPr>
-        <w:t>Include the following in your review:</w:t>
-      </w:r>
-    </w:p>
-    <w:p>
-      <w:pPr>
-        <w:pStyle w:val="Heading2"/>
-        <w:spacing w:before="0" w:line="480" w:lineRule="auto"/>
-        <w:rPr>
-          <w:color w:val="auto"/>
-          <w:sz w:val="24"/>
-          <w:szCs w:val="24"/>
-        </w:rPr>
-      </w:pPr>
-      <w:bookmarkStart w:id="6" w:name="_Toc441469370"/>
-      <w:r>
-        <w:rPr>
-          <w:color w:val="auto"/>
-          <w:sz w:val="24"/>
-          <w:szCs w:val="24"/>
-        </w:rPr>
-        <w:t>Relation of Artifact</w:t>
-      </w:r>
-      <w:r>
-        <w:rPr>
-          <w:color w:val="auto"/>
-          <w:sz w:val="24"/>
-          <w:szCs w:val="24"/>
-        </w:rPr>
-        <w:t>s</w:t>
-      </w:r>
-      <w:r>
-        <w:rPr>
-          <w:color w:val="auto"/>
-          <w:sz w:val="24"/>
-          <w:szCs w:val="24"/>
-        </w:rPr>
-        <w:t xml:space="preserve"> to Project Development</w:t>
-      </w:r>
-      <w:bookmarkEnd w:id="6"/>
-    </w:p>
-    <w:p>
-      <w:pPr>
-        <w:spacing w:line="480" w:lineRule="auto"/>
-        <w:ind w:firstLine="720"/>
-        <w:rPr>
-          <w:sz w:val="24"/>
-          <w:szCs w:val="24"/>
-        </w:rPr>
-      </w:pPr>
-      <w:r>
-        <w:rPr>
-          <w:sz w:val="24"/>
-          <w:szCs w:val="24"/>
-        </w:rPr>
-        <w:t>P</w:t>
-      </w:r>
-      <w:r>
-        <w:rPr>
-          <w:sz w:val="24"/>
-          <w:szCs w:val="24"/>
-        </w:rPr>
-        <w:t>rovide a logical description of how each work reviewed relates to the proposed development of the project.</w:t>
-      </w:r>
-      <w:r>
-        <w:rPr>
-          <w:sz w:val="24"/>
-          <w:szCs w:val="24"/>
-        </w:rPr>
-        <w:t xml:space="preserve"> Explain how each of the chosen works contextualize the problem or provide direction to the project.</w:t>
-      </w:r>
-      <w:r>
-        <w:rPr>
-          <w:sz w:val="24"/>
-          <w:szCs w:val="24"/>
-        </w:rPr>
-        <w:t xml:space="preserve"> You may add this material to your source summary above and then just delete this subsection. </w:t>
-      </w:r>
-    </w:p>
-    <w:p>
-      <w:pPr>
-        <w:pStyle w:val="Heading1"/>
-        <w:jc w:val="center"/>
-      </w:pPr>
-      <w:bookmarkStart w:id="7" w:name="_Toc441469371"/>
-      <w:r>
-        <w:t>Project Rationale</w:t>
-      </w:r>
-      <w:bookmarkEnd w:id="7"/>
-    </w:p>
-    <w:p>
-      <w:pPr>
-        <w:spacing w:line="480" w:lineRule="auto"/>
-        <w:ind w:firstLine="720"/>
-        <w:rPr>
-          <w:sz w:val="24"/>
-          <w:szCs w:val="24"/>
-        </w:rPr>
-      </w:pPr>
-      <w:r>
-        <w:rPr>
-          <w:sz w:val="24"/>
-          <w:szCs w:val="24"/>
-        </w:rPr>
-        <w:t>S</w:t>
-      </w:r>
-      <w:r>
-        <w:rPr>
-          <w:sz w:val="24"/>
-          <w:szCs w:val="24"/>
-        </w:rPr>
-        <w:t>ummaries should include the rationale for choosing this project, including what makes this problem interesting or significant.</w:t>
-      </w:r>
-      <w:r>
-        <w:rPr>
-          <w:sz w:val="24"/>
-          <w:szCs w:val="24"/>
-        </w:rPr>
-        <w:t xml:space="preserve"> </w:t>
-      </w:r>
-      <w:r>
-        <w:rPr>
-          <w:sz w:val="24"/>
-          <w:szCs w:val="24"/>
-        </w:rPr>
-        <w:t>The Project Rationale section (</w:t>
-      </w:r>
-      <w:r>
-        <w:rPr>
-          <w:i/>
-          <w:sz w:val="24"/>
-          <w:szCs w:val="24"/>
-        </w:rPr>
-        <w:t xml:space="preserve">suggested length of 1–2 </w:t>
-      </w:r>
-      <w:r>
-        <w:rPr>
-          <w:i/>
-          <w:sz w:val="24"/>
-          <w:szCs w:val="24"/>
-        </w:rPr>
-        <w:t>pages</w:t>
-      </w:r>
-      <w:r>
-        <w:rPr>
-          <w:sz w:val="24"/>
-          <w:szCs w:val="24"/>
-        </w:rPr>
-        <w:t xml:space="preserve">) provides a rationale for </w:t>
-      </w:r>
-      <w:r>
-        <w:rPr>
-          <w:sz w:val="24"/>
-          <w:szCs w:val="24"/>
-        </w:rPr>
-        <w:t>the</w:t>
-      </w:r>
-      <w:r>
-        <w:rPr>
-          <w:sz w:val="24"/>
-          <w:szCs w:val="24"/>
-        </w:rPr>
-        <w:t xml:space="preserve"> </w:t>
-      </w:r>
-      <w:r>
-        <w:rPr>
-          <w:sz w:val="24"/>
-          <w:szCs w:val="24"/>
-        </w:rPr>
-        <w:t>project. It should address the reasons for implementing the project</w:t>
-      </w:r>
-      <w:r>
-        <w:rPr>
-          <w:sz w:val="24"/>
-          <w:szCs w:val="24"/>
-        </w:rPr>
-        <w:t>, as</w:t>
-      </w:r>
-      <w:r>
-        <w:rPr>
-          <w:sz w:val="24"/>
-          <w:szCs w:val="24"/>
-        </w:rPr>
-        <w:t xml:space="preserve"> described in the Proposal Overview. The rationale may include and expand on both business and technical reasons to support the implementation. Justify the selection of the project.</w:t>
-      </w:r>
-    </w:p>
-    <w:p>
-      <w:pPr>
-        <w:pStyle w:val="Heading1"/>
-        <w:jc w:val="center"/>
-      </w:pPr>
-      <w:bookmarkStart w:id="8" w:name="_Toc441469372"/>
-      <w:r>
-        <w:lastRenderedPageBreak/>
-        <w:t>Current Project Environment</w:t>
-      </w:r>
-      <w:bookmarkEnd w:id="8"/>
-    </w:p>
-    <w:p>
-      <w:pPr>
-        <w:spacing w:line="480" w:lineRule="auto"/>
-        <w:ind w:firstLine="720"/>
-        <w:rPr>
-          <w:sz w:val="24"/>
-          <w:szCs w:val="24"/>
-        </w:rPr>
-      </w:pPr>
-      <w:r>
-        <w:rPr>
-          <w:sz w:val="24"/>
-          <w:szCs w:val="24"/>
-        </w:rPr>
-        <w:t xml:space="preserve">This section </w:t>
-      </w:r>
-      <w:r>
-        <w:rPr>
-          <w:sz w:val="24"/>
-          <w:szCs w:val="24"/>
-        </w:rPr>
-        <w:t>(</w:t>
-      </w:r>
-      <w:r>
-        <w:rPr>
-          <w:i/>
-          <w:sz w:val="24"/>
-          <w:szCs w:val="24"/>
-        </w:rPr>
-        <w:t xml:space="preserve">suggested length of </w:t>
-      </w:r>
-      <w:r>
-        <w:rPr>
-          <w:i/>
-          <w:sz w:val="24"/>
-          <w:szCs w:val="24"/>
-        </w:rPr>
-        <w:t xml:space="preserve">2–3 </w:t>
-      </w:r>
-      <w:r>
-        <w:rPr>
-          <w:i/>
-          <w:sz w:val="24"/>
-          <w:szCs w:val="24"/>
-        </w:rPr>
-        <w:t>pages</w:t>
-      </w:r>
-      <w:r>
-        <w:rPr>
-          <w:sz w:val="24"/>
-          <w:szCs w:val="24"/>
-        </w:rPr>
-        <w:t>)</w:t>
-      </w:r>
-      <w:r>
-        <w:rPr>
-          <w:sz w:val="24"/>
-          <w:szCs w:val="24"/>
-        </w:rPr>
-        <w:t xml:space="preserve"> </w:t>
-      </w:r>
-      <w:r>
-        <w:rPr>
-          <w:sz w:val="24"/>
-          <w:szCs w:val="24"/>
-        </w:rPr>
-        <w:t xml:space="preserve">describes and details the current project environment. It should also address specifically how the current state will set the direction for the definition and implementation of the proposed solution. Other details that support the description should also be included here as needed to support and succinctly define the project environment. Analyze the systems and </w:t>
-      </w:r>
-      <w:r>
-        <w:rPr>
-          <w:sz w:val="24"/>
-          <w:szCs w:val="24"/>
-        </w:rPr>
-        <w:t>describe</w:t>
-      </w:r>
-      <w:r>
-        <w:rPr>
-          <w:sz w:val="24"/>
-          <w:szCs w:val="24"/>
-        </w:rPr>
-        <w:t xml:space="preserve"> the</w:t>
-      </w:r>
-      <w:r>
-        <w:rPr>
-          <w:sz w:val="24"/>
-          <w:szCs w:val="24"/>
-        </w:rPr>
-        <w:t xml:space="preserve"> </w:t>
-      </w:r>
-      <w:r>
-        <w:rPr>
-          <w:sz w:val="24"/>
-          <w:szCs w:val="24"/>
-        </w:rPr>
-        <w:t xml:space="preserve">status of the project environment before </w:t>
-      </w:r>
-      <w:r>
-        <w:rPr>
-          <w:sz w:val="24"/>
-          <w:szCs w:val="24"/>
-        </w:rPr>
-        <w:t>the project began</w:t>
-      </w:r>
-      <w:r>
-        <w:rPr>
-          <w:sz w:val="24"/>
-          <w:szCs w:val="24"/>
-        </w:rPr>
-        <w:t xml:space="preserve">. </w:t>
-      </w:r>
-    </w:p>
-    <w:p>
-      <w:pPr>
-        <w:pStyle w:val="Heading1"/>
-        <w:jc w:val="center"/>
-      </w:pPr>
-      <w:bookmarkStart w:id="9" w:name="_Toc441469373"/>
-      <w:r>
-        <w:t>Methodology</w:t>
-      </w:r>
-      <w:bookmarkEnd w:id="9"/>
-    </w:p>
-    <w:p>
-      <w:pPr>
-        <w:spacing w:line="480" w:lineRule="auto"/>
-        <w:ind w:firstLine="720"/>
-        <w:rPr>
-          <w:sz w:val="24"/>
-          <w:szCs w:val="24"/>
-        </w:rPr>
-      </w:pPr>
-      <w:r>
-        <w:rPr>
-          <w:sz w:val="24"/>
-          <w:szCs w:val="24"/>
-        </w:rPr>
-        <w:t xml:space="preserve">This section </w:t>
-      </w:r>
-      <w:r>
-        <w:rPr>
-          <w:sz w:val="24"/>
-          <w:szCs w:val="24"/>
-        </w:rPr>
-        <w:t>(</w:t>
-      </w:r>
-      <w:r>
-        <w:rPr>
-          <w:i/>
-          <w:sz w:val="24"/>
-          <w:szCs w:val="24"/>
-        </w:rPr>
-        <w:t>suggested length of 1–2 pages</w:t>
-      </w:r>
-      <w:r>
-        <w:rPr>
-          <w:sz w:val="24"/>
-          <w:szCs w:val="24"/>
-        </w:rPr>
-        <w:t>)</w:t>
-      </w:r>
-      <w:r>
-        <w:rPr>
-          <w:sz w:val="24"/>
-          <w:szCs w:val="24"/>
-        </w:rPr>
-        <w:t xml:space="preserve"> </w:t>
-      </w:r>
-      <w:r>
-        <w:rPr>
-          <w:sz w:val="24"/>
-          <w:szCs w:val="24"/>
-        </w:rPr>
-        <w:t>describes and details the specific methodology</w:t>
-      </w:r>
-      <w:r>
-        <w:rPr>
-          <w:sz w:val="24"/>
-          <w:szCs w:val="24"/>
-        </w:rPr>
-        <w:t xml:space="preserve">. </w:t>
-      </w:r>
-      <w:r>
-        <w:rPr>
-          <w:sz w:val="24"/>
-          <w:szCs w:val="24"/>
-        </w:rPr>
-        <w:t>The methodology is the process that the project will f</w:t>
-      </w:r>
-      <w:r>
-        <w:rPr>
-          <w:sz w:val="24"/>
-          <w:szCs w:val="24"/>
-        </w:rPr>
-        <w:t>ollow</w:t>
-      </w:r>
-      <w:r>
-        <w:rPr>
-          <w:sz w:val="24"/>
-          <w:szCs w:val="24"/>
-        </w:rPr>
-        <w:t xml:space="preserve"> when </w:t>
-      </w:r>
-      <w:r>
-        <w:rPr>
-          <w:sz w:val="24"/>
-          <w:szCs w:val="24"/>
-        </w:rPr>
-        <w:t xml:space="preserve">it </w:t>
-      </w:r>
-      <w:r>
-        <w:rPr>
-          <w:sz w:val="24"/>
-          <w:szCs w:val="24"/>
-        </w:rPr>
-        <w:t>is implemented. I</w:t>
-      </w:r>
-      <w:r>
-        <w:rPr>
-          <w:sz w:val="24"/>
-          <w:szCs w:val="24"/>
-        </w:rPr>
-        <w:t>nclude</w:t>
-      </w:r>
-      <w:r>
-        <w:rPr>
-          <w:sz w:val="24"/>
-          <w:szCs w:val="24"/>
-        </w:rPr>
-        <w:t xml:space="preserve"> specific details to adequately describe the steps that will take place to fully execute the project. </w:t>
-      </w:r>
-      <w:r>
-        <w:rPr>
-          <w:sz w:val="24"/>
-          <w:szCs w:val="24"/>
-        </w:rPr>
-        <w:t xml:space="preserve">Explain how a standard methodology (such as </w:t>
-      </w:r>
-      <w:r>
-        <w:rPr>
-          <w:sz w:val="24"/>
-          <w:szCs w:val="24"/>
-        </w:rPr>
-        <w:t xml:space="preserve">PDCA, </w:t>
-      </w:r>
-      <w:r>
-        <w:rPr>
-          <w:sz w:val="24"/>
-          <w:szCs w:val="24"/>
-        </w:rPr>
-        <w:t>ADDIE</w:t>
-      </w:r>
-      <w:r>
-        <w:rPr>
-          <w:sz w:val="24"/>
-          <w:szCs w:val="24"/>
-        </w:rPr>
-        <w:t>,</w:t>
-      </w:r>
-      <w:r>
-        <w:rPr>
-          <w:sz w:val="24"/>
-          <w:szCs w:val="24"/>
-        </w:rPr>
-        <w:t xml:space="preserve"> SDLC</w:t>
-      </w:r>
-      <w:r>
-        <w:rPr>
-          <w:sz w:val="24"/>
-          <w:szCs w:val="24"/>
-        </w:rPr>
-        <w:t>, Prototyping or Agile</w:t>
-      </w:r>
-      <w:r>
-        <w:rPr>
-          <w:sz w:val="24"/>
-          <w:szCs w:val="24"/>
-        </w:rPr>
-        <w:t xml:space="preserve">) </w:t>
-      </w:r>
-      <w:r>
-        <w:rPr>
-          <w:sz w:val="24"/>
-          <w:szCs w:val="24"/>
-        </w:rPr>
-        <w:t xml:space="preserve">will be applied </w:t>
-      </w:r>
-      <w:r>
-        <w:rPr>
-          <w:sz w:val="24"/>
-          <w:szCs w:val="24"/>
-        </w:rPr>
-        <w:t xml:space="preserve">for the implementation of </w:t>
-      </w:r>
-      <w:r>
-        <w:rPr>
-          <w:sz w:val="24"/>
-          <w:szCs w:val="24"/>
-        </w:rPr>
-        <w:t>the</w:t>
-      </w:r>
-      <w:r>
-        <w:rPr>
-          <w:sz w:val="24"/>
-          <w:szCs w:val="24"/>
-        </w:rPr>
-        <w:t xml:space="preserve"> project.</w:t>
-      </w:r>
-    </w:p>
-    <w:p>
-      <w:pPr>
-        <w:pStyle w:val="Heading1"/>
-        <w:jc w:val="center"/>
-      </w:pPr>
-      <w:bookmarkStart w:id="10" w:name="_Toc441469374"/>
-      <w:r>
-        <w:t>Project Goals, Objectives, and Deliverables</w:t>
-      </w:r>
-      <w:bookmarkEnd w:id="10"/>
-    </w:p>
-    <w:p>
-      <w:pPr>
-        <w:spacing w:line="480" w:lineRule="auto"/>
-        <w:ind w:firstLine="720"/>
-        <w:rPr>
-          <w:sz w:val="24"/>
-          <w:szCs w:val="24"/>
-        </w:rPr>
-      </w:pPr>
-      <w:r>
-        <w:rPr>
-          <w:sz w:val="24"/>
-          <w:szCs w:val="24"/>
-        </w:rPr>
-        <w:t>In Project Goals, Objectives, and Deliverable</w:t>
-      </w:r>
-      <w:r>
-        <w:rPr>
-          <w:sz w:val="24"/>
-          <w:szCs w:val="24"/>
-        </w:rPr>
-        <w:t>s</w:t>
-      </w:r>
-      <w:r>
-        <w:rPr>
-          <w:sz w:val="24"/>
-          <w:szCs w:val="24"/>
-        </w:rPr>
-        <w:t xml:space="preserve"> (</w:t>
-      </w:r>
-      <w:r>
-        <w:rPr>
-          <w:i/>
-          <w:sz w:val="24"/>
-          <w:szCs w:val="24"/>
-        </w:rPr>
-        <w:t xml:space="preserve">suggested length of </w:t>
-      </w:r>
-      <w:r>
-        <w:rPr>
-          <w:i/>
-          <w:sz w:val="24"/>
-          <w:szCs w:val="24"/>
-        </w:rPr>
-        <w:t>3–5</w:t>
-      </w:r>
-      <w:r>
-        <w:rPr>
-          <w:i/>
-          <w:sz w:val="24"/>
-          <w:szCs w:val="24"/>
-        </w:rPr>
-        <w:t xml:space="preserve"> pages</w:t>
-      </w:r>
-      <w:r>
-        <w:rPr>
-          <w:sz w:val="24"/>
-          <w:szCs w:val="24"/>
-        </w:rPr>
-        <w:t>),</w:t>
-      </w:r>
-      <w:r>
-        <w:rPr>
-          <w:sz w:val="24"/>
-          <w:szCs w:val="24"/>
-        </w:rPr>
-        <w:t xml:space="preserve"> you will complete two sub-sections. In the first you’ll create a table that clearly describes the hierarchy of the three elements. In the second you’ll</w:t>
-      </w:r>
-      <w:r>
-        <w:rPr>
-          <w:sz w:val="24"/>
-          <w:szCs w:val="24"/>
-        </w:rPr>
-        <w:t xml:space="preserve"> provide a detailed explanation of the goals</w:t>
-      </w:r>
-      <w:r>
-        <w:rPr>
-          <w:sz w:val="24"/>
-          <w:szCs w:val="24"/>
-        </w:rPr>
-        <w:t xml:space="preserve">, </w:t>
-      </w:r>
-      <w:r>
-        <w:rPr>
-          <w:sz w:val="24"/>
-          <w:szCs w:val="24"/>
-        </w:rPr>
-        <w:t>objectives</w:t>
-      </w:r>
-      <w:r>
-        <w:rPr>
-          <w:sz w:val="24"/>
-          <w:szCs w:val="24"/>
-        </w:rPr>
-        <w:t xml:space="preserve">, and deliverables </w:t>
-      </w:r>
-      <w:r>
-        <w:rPr>
-          <w:sz w:val="24"/>
-          <w:szCs w:val="24"/>
-        </w:rPr>
-        <w:t xml:space="preserve">for the project. </w:t>
-      </w:r>
-      <w:r>
-        <w:rPr>
-          <w:sz w:val="24"/>
-          <w:szCs w:val="24"/>
-        </w:rPr>
-        <w:t xml:space="preserve">Be sure each of the three elements is easy to recognize. For the objectives include information about how the success of each </w:t>
-      </w:r>
-      <w:r>
-        <w:rPr>
-          <w:sz w:val="24"/>
-          <w:szCs w:val="24"/>
-        </w:rPr>
-        <w:t xml:space="preserve">will be measured. </w:t>
-      </w:r>
-      <w:r>
-        <w:rPr>
-          <w:sz w:val="24"/>
-          <w:szCs w:val="24"/>
-        </w:rPr>
-        <w:t xml:space="preserve">Shoot for one or two goals and at least four objectives. Each objective should have at least two deliverables. Your goal(s) should describe the purpose(s) of the project – what it will accomplish if an overarching description. The objectives are the projects that must be completed to reach the goal. The deliverables are the tasks required to complete each objective. Strive for that hierarchy.  </w:t>
-      </w:r>
-    </w:p>
-    <w:p>
-      <w:pPr>
-        <w:pStyle w:val="Heading2"/>
-        <w:spacing w:before="0" w:line="480" w:lineRule="auto"/>
-        <w:rPr>
-          <w:color w:val="auto"/>
-          <w:sz w:val="24"/>
-          <w:szCs w:val="24"/>
-        </w:rPr>
-      </w:pPr>
-      <w:bookmarkStart w:id="11" w:name="_Toc441469375"/>
-      <w:r>
-        <w:rPr>
-          <w:color w:val="auto"/>
-          <w:sz w:val="24"/>
-          <w:szCs w:val="24"/>
-        </w:rPr>
-        <w:lastRenderedPageBreak/>
         <w:t>Goals, Objectives, and Deliverables Table</w:t>
       </w:r>
       <w:bookmarkEnd w:id="11"/>
@@ -4343,15 +4202,7 @@
           <w:sz w:val="24"/>
           <w:szCs w:val="24"/>
         </w:rPr>
-        <w:t xml:space="preserve">what types of deliverables the project will provide, and describe the key project deliverables expected by the </w:t>
-      </w:r>
-      <w:r>
-        <w:rPr>
-          <w:sz w:val="24"/>
-          <w:szCs w:val="24"/>
-        </w:rPr>
-        <w:lastRenderedPageBreak/>
-        <w:t xml:space="preserve">end of the project. </w:t>
+        <w:t xml:space="preserve">what types of deliverables the project will provide, and describe the key project deliverables expected by the end of the project. </w:t>
       </w:r>
       <w:r>
         <w:rPr>
@@ -4512,7 +4363,15 @@
           <w:sz w:val="24"/>
           <w:szCs w:val="24"/>
         </w:rPr>
-        <w:t xml:space="preserve">project, including the duration and start and end dates of each milestone. </w:t>
+        <w:t xml:space="preserve">project, including the duration and start and </w:t>
+      </w:r>
+      <w:r>
+        <w:rPr>
+          <w:sz w:val="24"/>
+          <w:szCs w:val="24"/>
+        </w:rPr>
+        <w:lastRenderedPageBreak/>
+        <w:t xml:space="preserve">end dates of each milestone. </w:t>
       </w:r>
       <w:r>
         <w:rPr>
@@ -7390,12 +7249,40 @@
 </file>
 
 <file path=customXml/item1.xml><?xml version="1.0" encoding="utf-8"?>
-<?mso-contentType ?>
-<FormTemplates xmlns="http://schemas.microsoft.com/sharepoint/v3/contenttype/forms">
-  <Display>DocumentLibraryForm</Display>
-  <Edit>DocumentLibraryForm</Edit>
-  <New>DocumentLibraryForm</New>
-</FormTemplates>
+<p:properties xmlns:p="http://schemas.microsoft.com/office/2006/metadata/properties" xmlns:xsi="http://www.w3.org/2001/XMLSchema-instance" xmlns:pc="http://schemas.microsoft.com/office/infopath/2007/PartnerControls">
+  <documentManagement>
+    <Vendor xmlns="cf660112-59e0-48e5-9b60-3f2262d4e05d">In-house</Vendor>
+    <Course_x0020_title xmlns="cf660112-59e0-48e5-9b60-3f2262d4e05d">IT Capstone Written Project</Course_x0020_title>
+    <Launch_x0020_Date xmlns="cf660112-59e0-48e5-9b60-3f2262d4e05d" xsi:nil="true"/>
+    <Discipline xmlns="cf660112-59e0-48e5-9b60-3f2262d4e05d">IT</Discipline>
+    <Course_x0020_short_x0020_name xmlns="cf660112-59e0-48e5-9b60-3f2262d4e05d" xsi:nil="true"/>
+    <SME xmlns="cf660112-59e0-48e5-9b60-3f2262d4e05d" xsi:nil="true"/>
+    <Course_x0020_code xmlns="cf660112-59e0-48e5-9b60-3f2262d4e05d">C769</Course_x0020_code>
+    <qrac xmlns="cf660112-59e0-48e5-9b60-3f2262d4e05d" xsi:nil="true"/>
+    <Step_x0020_Completed xmlns="cf660112-59e0-48e5-9b60-3f2262d4e05d">
+      <Value>N/A</Value>
+    </Step_x0020_Completed>
+    <Course_x0020_number xmlns="cf660112-59e0-48e5-9b60-3f2262d4e05d" xsi:nil="true"/>
+    <d5fh xmlns="cf660112-59e0-48e5-9b60-3f2262d4e05d" xsi:nil="true"/>
+    <Publication_x0020_Date xmlns="cf660112-59e0-48e5-9b60-3f2262d4e05d" xsi:nil="true"/>
+    <Assessment_x0020_Type xmlns="cf660112-59e0-48e5-9b60-3f2262d4e05d">
+      <Value>Performance</Value>
+    </Assessment_x0020_Type>
+    <Editor0 xmlns="cf660112-59e0-48e5-9b60-3f2262d4e05d">
+      <UserInfo>
+        <DisplayName/>
+        <AccountId xsi:nil="true"/>
+        <AccountType/>
+      </UserInfo>
+    </Editor0>
+    <Doc_x0020_Type xmlns="cf660112-59e0-48e5-9b60-3f2262d4e05d">
+      <Value>Attachment</Value>
+    </Doc_x0020_Type>
+    <Performance_x0020_Steps_x0020_Completed xmlns="cf660112-59e0-48e5-9b60-3f2262d4e05d">
+      <Value>N/A</Value>
+    </Performance_x0020_Steps_x0020_Completed>
+  </documentManagement>
+</p:properties>
 </file>
 
 <file path=customXml/item2.xml><?xml version="1.0" encoding="utf-8"?>
@@ -7735,40 +7622,12 @@
 </file>
 
 <file path=customXml/item3.xml><?xml version="1.0" encoding="utf-8"?>
-<p:properties xmlns:p="http://schemas.microsoft.com/office/2006/metadata/properties" xmlns:xsi="http://www.w3.org/2001/XMLSchema-instance" xmlns:pc="http://schemas.microsoft.com/office/infopath/2007/PartnerControls">
-  <documentManagement>
-    <Vendor xmlns="cf660112-59e0-48e5-9b60-3f2262d4e05d">In-house</Vendor>
-    <Course_x0020_title xmlns="cf660112-59e0-48e5-9b60-3f2262d4e05d">IT Capstone Written Project</Course_x0020_title>
-    <Launch_x0020_Date xmlns="cf660112-59e0-48e5-9b60-3f2262d4e05d" xsi:nil="true"/>
-    <Discipline xmlns="cf660112-59e0-48e5-9b60-3f2262d4e05d">IT</Discipline>
-    <Course_x0020_short_x0020_name xmlns="cf660112-59e0-48e5-9b60-3f2262d4e05d" xsi:nil="true"/>
-    <SME xmlns="cf660112-59e0-48e5-9b60-3f2262d4e05d" xsi:nil="true"/>
-    <Course_x0020_code xmlns="cf660112-59e0-48e5-9b60-3f2262d4e05d">C769</Course_x0020_code>
-    <qrac xmlns="cf660112-59e0-48e5-9b60-3f2262d4e05d" xsi:nil="true"/>
-    <Step_x0020_Completed xmlns="cf660112-59e0-48e5-9b60-3f2262d4e05d">
-      <Value>N/A</Value>
-    </Step_x0020_Completed>
-    <Course_x0020_number xmlns="cf660112-59e0-48e5-9b60-3f2262d4e05d" xsi:nil="true"/>
-    <d5fh xmlns="cf660112-59e0-48e5-9b60-3f2262d4e05d" xsi:nil="true"/>
-    <Publication_x0020_Date xmlns="cf660112-59e0-48e5-9b60-3f2262d4e05d" xsi:nil="true"/>
-    <Assessment_x0020_Type xmlns="cf660112-59e0-48e5-9b60-3f2262d4e05d">
-      <Value>Performance</Value>
-    </Assessment_x0020_Type>
-    <Editor0 xmlns="cf660112-59e0-48e5-9b60-3f2262d4e05d">
-      <UserInfo>
-        <DisplayName/>
-        <AccountId xsi:nil="true"/>
-        <AccountType/>
-      </UserInfo>
-    </Editor0>
-    <Doc_x0020_Type xmlns="cf660112-59e0-48e5-9b60-3f2262d4e05d">
-      <Value>Attachment</Value>
-    </Doc_x0020_Type>
-    <Performance_x0020_Steps_x0020_Completed xmlns="cf660112-59e0-48e5-9b60-3f2262d4e05d">
-      <Value>N/A</Value>
-    </Performance_x0020_Steps_x0020_Completed>
-  </documentManagement>
-</p:properties>
+<?mso-contentType ?>
+<FormTemplates xmlns="http://schemas.microsoft.com/sharepoint/v3/contenttype/forms">
+  <Display>DocumentLibraryForm</Display>
+  <Edit>DocumentLibraryForm</Edit>
+  <New>DocumentLibraryForm</New>
+</FormTemplates>
 </file>
 
 <file path=customXml/item4.xml><?xml version="1.0" encoding="utf-8"?>
@@ -7776,9 +7635,11 @@
 </file>
 
 <file path=customXml/itemProps1.xml><?xml version="1.0" encoding="utf-8"?>
-<ds:datastoreItem xmlns:ds="http://schemas.openxmlformats.org/officeDocument/2006/customXml" ds:itemID="{6EA722DC-59D4-41FC-B975-88A10B674C4A}">
+<ds:datastoreItem xmlns:ds="http://schemas.openxmlformats.org/officeDocument/2006/customXml" ds:itemID="{F3C864AF-05BE-4715-8808-53FC746E3DE1}">
   <ds:schemaRefs>
-    <ds:schemaRef ds:uri="http://schemas.microsoft.com/sharepoint/v3/contenttype/forms"/>
+    <ds:schemaRef ds:uri="http://schemas.microsoft.com/office/2006/metadata/properties"/>
+    <ds:schemaRef ds:uri="http://schemas.microsoft.com/office/infopath/2007/PartnerControls"/>
+    <ds:schemaRef ds:uri="cf660112-59e0-48e5-9b60-3f2262d4e05d"/>
   </ds:schemaRefs>
 </ds:datastoreItem>
 </file>
@@ -7802,11 +7663,9 @@
 </file>
 
 <file path=customXml/itemProps3.xml><?xml version="1.0" encoding="utf-8"?>
-<ds:datastoreItem xmlns:ds="http://schemas.openxmlformats.org/officeDocument/2006/customXml" ds:itemID="{F3C864AF-05BE-4715-8808-53FC746E3DE1}">
+<ds:datastoreItem xmlns:ds="http://schemas.openxmlformats.org/officeDocument/2006/customXml" ds:itemID="{6EA722DC-59D4-41FC-B975-88A10B674C4A}">
   <ds:schemaRefs>
-    <ds:schemaRef ds:uri="http://schemas.microsoft.com/office/2006/metadata/properties"/>
-    <ds:schemaRef ds:uri="http://schemas.microsoft.com/office/infopath/2007/PartnerControls"/>
-    <ds:schemaRef ds:uri="cf660112-59e0-48e5-9b60-3f2262d4e05d"/>
+    <ds:schemaRef ds:uri="http://schemas.microsoft.com/sharepoint/v3/contenttype/forms"/>
   </ds:schemaRefs>
 </ds:datastoreItem>
 </file>

</xml_diff>

<commit_message>
Update 1 C769 Task 2 Proposal Task2_Draftv2.docx
</commit_message>
<xml_diff>
--- a/ITCaptstoneWrittenProject_C769/Capstone Project/1 C769 Task 2 Proposal Task2_Draftv2.docx
+++ b/ITCaptstoneWrittenProject_C769/Capstone Project/1 C769 Task 2 Proposal Task2_Draftv2.docx
@@ -484,21 +484,7 @@
                 <w:rStyle w:val="Hyperlink"/>
                 <w:noProof/>
               </w:rPr>
-              <w:t>Impleme</w:t>
-            </w:r>
-            <w:r>
-              <w:rPr>
-                <w:rStyle w:val="Hyperlink"/>
-                <w:noProof/>
-              </w:rPr>
-              <w:t>n</w:t>
-            </w:r>
-            <w:r>
-              <w:rPr>
-                <w:rStyle w:val="Hyperlink"/>
-                <w:noProof/>
-              </w:rPr>
-              <w:t>tation Plan</w:t>
+              <w:t>Implementation Plan</w:t>
             </w:r>
             <w:r>
               <w:rPr>
@@ -1852,12 +1838,14 @@
         <w:spacing w:line="480" w:lineRule="auto"/>
         <w:ind w:firstLine="720"/>
         <w:rPr>
-          <w:sz w:val="24"/>
-          <w:szCs w:val="24"/>
-        </w:rPr>
-      </w:pPr>
-      <w:r>
-        <w:rPr>
+          <w:color w:val="FF0000"/>
+          <w:sz w:val="24"/>
+          <w:szCs w:val="24"/>
+        </w:rPr>
+      </w:pPr>
+      <w:r>
+        <w:rPr>
+          <w:color w:val="FF0000"/>
           <w:sz w:val="24"/>
           <w:szCs w:val="24"/>
         </w:rPr>
@@ -1865,6 +1853,7 @@
       </w:r>
       <w:r>
         <w:rPr>
+          <w:color w:val="FF0000"/>
           <w:sz w:val="24"/>
           <w:szCs w:val="24"/>
         </w:rPr>
@@ -1873,6 +1862,7 @@
       <w:proofErr w:type="spellStart"/>
       <w:r>
         <w:rPr>
+          <w:color w:val="FF0000"/>
           <w:sz w:val="24"/>
           <w:szCs w:val="24"/>
         </w:rPr>
@@ -1881,6 +1871,7 @@
       <w:proofErr w:type="spellEnd"/>
       <w:r>
         <w:rPr>
+          <w:color w:val="FF0000"/>
           <w:sz w:val="24"/>
           <w:szCs w:val="24"/>
         </w:rPr>
@@ -1888,6 +1879,7 @@
       </w:r>
       <w:r>
         <w:rPr>
+          <w:color w:val="FF0000"/>
           <w:sz w:val="24"/>
           <w:szCs w:val="24"/>
         </w:rPr>
@@ -1895,6 +1887,7 @@
       </w:r>
       <w:r>
         <w:rPr>
+          <w:color w:val="FF0000"/>
           <w:sz w:val="24"/>
           <w:szCs w:val="24"/>
         </w:rPr>
@@ -1902,6 +1895,7 @@
       </w:r>
       <w:r>
         <w:rPr>
+          <w:color w:val="FF0000"/>
           <w:sz w:val="24"/>
           <w:szCs w:val="24"/>
         </w:rPr>
@@ -1909,6 +1903,7 @@
       </w:r>
       <w:r>
         <w:rPr>
+          <w:color w:val="FF0000"/>
           <w:sz w:val="24"/>
           <w:szCs w:val="24"/>
         </w:rPr>
@@ -1916,6 +1911,7 @@
       </w:r>
       <w:r>
         <w:rPr>
+          <w:color w:val="FF0000"/>
           <w:sz w:val="24"/>
           <w:szCs w:val="24"/>
         </w:rPr>
@@ -1923,6 +1919,7 @@
       </w:r>
       <w:r>
         <w:rPr>
+          <w:color w:val="FF0000"/>
           <w:sz w:val="24"/>
           <w:szCs w:val="24"/>
         </w:rPr>
@@ -1930,6 +1927,7 @@
       </w:r>
       <w:r>
         <w:rPr>
+          <w:color w:val="FF0000"/>
           <w:sz w:val="24"/>
           <w:szCs w:val="24"/>
         </w:rPr>
@@ -1937,6 +1935,7 @@
       </w:r>
       <w:r>
         <w:rPr>
+          <w:color w:val="FF0000"/>
           <w:sz w:val="24"/>
           <w:szCs w:val="24"/>
         </w:rPr>
@@ -1944,6 +1943,7 @@
       </w:r>
       <w:r>
         <w:rPr>
+          <w:color w:val="FF0000"/>
           <w:sz w:val="24"/>
           <w:szCs w:val="24"/>
         </w:rPr>
@@ -1951,6 +1951,7 @@
       </w:r>
       <w:r>
         <w:rPr>
+          <w:color w:val="FF0000"/>
           <w:sz w:val="24"/>
           <w:szCs w:val="24"/>
         </w:rPr>
@@ -1958,6 +1959,7 @@
       </w:r>
       <w:r>
         <w:rPr>
+          <w:color w:val="FF0000"/>
           <w:sz w:val="24"/>
           <w:szCs w:val="24"/>
         </w:rPr>
@@ -1965,6 +1967,7 @@
       </w:r>
       <w:r>
         <w:rPr>
+          <w:color w:val="FF0000"/>
           <w:sz w:val="24"/>
           <w:szCs w:val="24"/>
         </w:rPr>
@@ -1972,6 +1975,7 @@
       </w:r>
       <w:r>
         <w:rPr>
+          <w:color w:val="FF0000"/>
           <w:sz w:val="24"/>
           <w:szCs w:val="24"/>
         </w:rPr>
@@ -2018,22 +2022,13 @@
         </w:rPr>
         <w:t xml:space="preserve">Utilization </w:t>
       </w:r>
-      <w:proofErr w:type="gramStart"/>
-      <w:r>
-        <w:rPr>
-          <w:sz w:val="24"/>
-          <w:szCs w:val="24"/>
-        </w:rPr>
-        <w:t xml:space="preserve">of </w:t>
-      </w:r>
-      <w:r>
-        <w:rPr>
-          <w:sz w:val="24"/>
-          <w:szCs w:val="24"/>
-        </w:rPr>
-        <w:t xml:space="preserve"> the</w:t>
-      </w:r>
-      <w:proofErr w:type="gramEnd"/>
+      <w:r>
+        <w:rPr>
+          <w:sz w:val="24"/>
+          <w:szCs w:val="24"/>
+        </w:rPr>
+        <w:t>of the</w:t>
+      </w:r>
       <w:r>
         <w:rPr>
           <w:sz w:val="24"/>
@@ -7930,19 +7925,6 @@
 </file>
 
 <file path=customXml/item1.xml><?xml version="1.0" encoding="utf-8"?>
-<b:Sources xmlns:b="http://schemas.openxmlformats.org/officeDocument/2006/bibliography" xmlns="http://schemas.openxmlformats.org/officeDocument/2006/bibliography" SelectedStyle="\APA.XSL" StyleName="APA"/>
-</file>
-
-<file path=customXml/item2.xml><?xml version="1.0" encoding="utf-8"?>
-<?mso-contentType ?>
-<FormTemplates xmlns="http://schemas.microsoft.com/sharepoint/v3/contenttype/forms">
-  <Display>DocumentLibraryForm</Display>
-  <Edit>DocumentLibraryForm</Edit>
-  <New>DocumentLibraryForm</New>
-</FormTemplates>
-</file>
-
-<file path=customXml/item3.xml><?xml version="1.0" encoding="utf-8"?>
 <ct:contentTypeSchema xmlns:ct="http://schemas.microsoft.com/office/2006/metadata/contentType" xmlns:ma="http://schemas.microsoft.com/office/2006/metadata/properties/metaAttributes" ct:_="" ma:_="" ma:contentTypeName="Document" ma:contentTypeID="0x0101009A30F1838F1A9C4C8369A1109B92D3A0" ma:contentTypeVersion="25" ma:contentTypeDescription="Create a new document." ma:contentTypeScope="" ma:versionID="fd847eb69213a28af7045ac4fae54026">
   <xsd:schema xmlns:xsd="http://www.w3.org/2001/XMLSchema" xmlns:xs="http://www.w3.org/2001/XMLSchema" xmlns:p="http://schemas.microsoft.com/office/2006/metadata/properties" xmlns:ns2="cf660112-59e0-48e5-9b60-3f2262d4e05d" targetNamespace="http://schemas.microsoft.com/office/2006/metadata/properties" ma:root="true" ma:fieldsID="20cce8b9bdf545eb805bf21ed5ebd307" ns2:_="">
     <xsd:import namespace="cf660112-59e0-48e5-9b60-3f2262d4e05d"/>
@@ -8278,6 +8260,19 @@
 </ct:contentTypeSchema>
 </file>
 
+<file path=customXml/item2.xml><?xml version="1.0" encoding="utf-8"?>
+<?mso-contentType ?>
+<FormTemplates xmlns="http://schemas.microsoft.com/sharepoint/v3/contenttype/forms">
+  <Display>DocumentLibraryForm</Display>
+  <Edit>DocumentLibraryForm</Edit>
+  <New>DocumentLibraryForm</New>
+</FormTemplates>
+</file>
+
+<file path=customXml/item3.xml><?xml version="1.0" encoding="utf-8"?>
+<b:Sources xmlns:b="http://schemas.openxmlformats.org/officeDocument/2006/bibliography" xmlns="http://schemas.openxmlformats.org/officeDocument/2006/bibliography" SelectedStyle="\APA.XSL" StyleName="APA"/>
+</file>
+
 <file path=customXml/item4.xml><?xml version="1.0" encoding="utf-8"?>
 <p:properties xmlns:p="http://schemas.microsoft.com/office/2006/metadata/properties" xmlns:xsi="http://www.w3.org/2001/XMLSchema-instance" xmlns:pc="http://schemas.microsoft.com/office/infopath/2007/PartnerControls">
   <documentManagement>
@@ -8316,22 +8311,6 @@
 </file>
 
 <file path=customXml/itemProps1.xml><?xml version="1.0" encoding="utf-8"?>
-<ds:datastoreItem xmlns:ds="http://schemas.openxmlformats.org/officeDocument/2006/customXml" ds:itemID="{2E1C6063-D791-457C-BD3A-74AEDAC4CA37}">
-  <ds:schemaRefs>
-    <ds:schemaRef ds:uri="http://schemas.openxmlformats.org/officeDocument/2006/bibliography"/>
-  </ds:schemaRefs>
-</ds:datastoreItem>
-</file>
-
-<file path=customXml/itemProps2.xml><?xml version="1.0" encoding="utf-8"?>
-<ds:datastoreItem xmlns:ds="http://schemas.openxmlformats.org/officeDocument/2006/customXml" ds:itemID="{6EA722DC-59D4-41FC-B975-88A10B674C4A}">
-  <ds:schemaRefs>
-    <ds:schemaRef ds:uri="http://schemas.microsoft.com/sharepoint/v3/contenttype/forms"/>
-  </ds:schemaRefs>
-</ds:datastoreItem>
-</file>
-
-<file path=customXml/itemProps3.xml><?xml version="1.0" encoding="utf-8"?>
 <ds:datastoreItem xmlns:ds="http://schemas.openxmlformats.org/officeDocument/2006/customXml" ds:itemID="{EACD94C4-BE16-4C91-9A99-00DC307EDBFC}">
   <ds:schemaRefs>
     <ds:schemaRef ds:uri="http://schemas.microsoft.com/office/2006/metadata/contentType"/>
@@ -8349,6 +8328,22 @@
 </ds:datastoreItem>
 </file>
 
+<file path=customXml/itemProps2.xml><?xml version="1.0" encoding="utf-8"?>
+<ds:datastoreItem xmlns:ds="http://schemas.openxmlformats.org/officeDocument/2006/customXml" ds:itemID="{6EA722DC-59D4-41FC-B975-88A10B674C4A}">
+  <ds:schemaRefs>
+    <ds:schemaRef ds:uri="http://schemas.microsoft.com/sharepoint/v3/contenttype/forms"/>
+  </ds:schemaRefs>
+</ds:datastoreItem>
+</file>
+
+<file path=customXml/itemProps3.xml><?xml version="1.0" encoding="utf-8"?>
+<ds:datastoreItem xmlns:ds="http://schemas.openxmlformats.org/officeDocument/2006/customXml" ds:itemID="{2E1C6063-D791-457C-BD3A-74AEDAC4CA37}">
+  <ds:schemaRefs>
+    <ds:schemaRef ds:uri="http://schemas.openxmlformats.org/officeDocument/2006/bibliography"/>
+  </ds:schemaRefs>
+</ds:datastoreItem>
+</file>
+
 <file path=customXml/itemProps4.xml><?xml version="1.0" encoding="utf-8"?>
 <ds:datastoreItem xmlns:ds="http://schemas.openxmlformats.org/officeDocument/2006/customXml" ds:itemID="{F3C864AF-05BE-4715-8808-53FC746E3DE1}">
   <ds:schemaRefs>

</xml_diff>

<commit_message>
Updating Task 2 Review of others Work
Review updated for Task 2
</commit_message>
<xml_diff>
--- a/ITCaptstoneWrittenProject_C769/Capstone Project/1 C769 Task 2 Proposal Task2_Draftv2.docx
+++ b/ITCaptstoneWrittenProject_C769/Capstone Project/1 C769 Task 2 Proposal Task2_Draftv2.docx
@@ -2391,7 +2391,101 @@
           <w:sz w:val="24"/>
           <w:szCs w:val="24"/>
         </w:rPr>
-        <w:t xml:space="preserve">As the threat to security compromise through email phishing attacks grows, the importance for trusted email security increases. </w:t>
+        <w:t xml:space="preserve">As the threat to </w:t>
+      </w:r>
+      <w:r>
+        <w:rPr>
+          <w:sz w:val="24"/>
+          <w:szCs w:val="24"/>
+        </w:rPr>
+        <w:t xml:space="preserve">business </w:t>
+      </w:r>
+      <w:r>
+        <w:rPr>
+          <w:sz w:val="24"/>
+          <w:szCs w:val="24"/>
+        </w:rPr>
+        <w:t>security compromise through email phishing attacks grows, the importance for trusted email security increases.</w:t>
+      </w:r>
+      <w:r>
+        <w:rPr>
+          <w:sz w:val="24"/>
+          <w:szCs w:val="24"/>
+        </w:rPr>
+        <w:t xml:space="preserve"> In 2014, 1 in 244 emails was a phishing email.</w:t>
+      </w:r>
+      <w:r>
+        <w:t xml:space="preserve"> </w:t>
+      </w:r>
+      <w:r>
+        <w:rPr>
+          <w:sz w:val="24"/>
+          <w:szCs w:val="24"/>
+        </w:rPr>
+        <w:t>(Symantec Internet Security Threat Report, n.d.)</w:t>
+      </w:r>
+      <w:r>
+        <w:rPr>
+          <w:sz w:val="24"/>
+          <w:szCs w:val="24"/>
+        </w:rPr>
+        <w:t xml:space="preserve"> However, the threat to the company is not only malicious emails, but also includes data loss. The Symantec Email Security platform tightly integrates with the Symantec Data Loss Prevention software to prevent outbound emails from containing confidential data, including PCI and PII. This further adds to the security posture for Rogue IT and can quickly prevent intentional and unintentional disclosure of personal information. Not only does the service prevent this data type from being sent outbound from the network but can be quickly leveraged as an alerting system in the event of an insider threat. </w:t>
+      </w:r>
+    </w:p>
+    <w:p>
+      <w:pPr>
+        <w:spacing w:line="480" w:lineRule="auto"/>
+        <w:ind w:firstLine="720"/>
+        <w:rPr>
+          <w:sz w:val="24"/>
+          <w:szCs w:val="24"/>
+        </w:rPr>
+      </w:pPr>
+      <w:r>
+        <w:rPr>
+          <w:sz w:val="24"/>
+          <w:szCs w:val="24"/>
+        </w:rPr>
+        <w:t xml:space="preserve">The built in URL protection that comes with the out of the box configuration with Symantec Email Security Cloud will help protect Rogue IT further by preventing malicious URL redirects. The Internet Security Threat Report (ISTR) states cybercriminals are using increasingly sophisticated methods to disguise malicious URL links embedded in email </w:t>
+      </w:r>
+      <w:r>
+        <w:rPr>
+          <w:sz w:val="24"/>
+          <w:szCs w:val="24"/>
+        </w:rPr>
+        <w:lastRenderedPageBreak/>
+        <w:t xml:space="preserve">messages. This includes randomly redirecting links to a sequence of different destinations around the world and adding programmed time delays. These new techniques are highly effective at disguising malicious links and fooling traditional link scanning tools. </w:t>
+      </w:r>
+      <w:r>
+        <w:rPr>
+          <w:sz w:val="24"/>
+          <w:szCs w:val="24"/>
+        </w:rPr>
+        <w:t>(Symantec Internet Security Threat Report, n.d.)</w:t>
+      </w:r>
+      <w:r>
+        <w:rPr>
+          <w:sz w:val="24"/>
+          <w:szCs w:val="24"/>
+        </w:rPr>
+        <w:t xml:space="preserve"> </w:t>
+      </w:r>
+    </w:p>
+    <w:p>
+      <w:pPr>
+        <w:spacing w:line="480" w:lineRule="auto"/>
+        <w:ind w:firstLine="720"/>
+        <w:rPr>
+          <w:sz w:val="24"/>
+          <w:szCs w:val="24"/>
+        </w:rPr>
+      </w:pPr>
+      <w:r>
+        <w:rPr>
+          <w:sz w:val="24"/>
+          <w:szCs w:val="24"/>
+        </w:rPr>
+        <w:t xml:space="preserve">Further supporting the need for a dedicated email security client, the ISTR discusses the built in functionality from Microsoft Office and Office 365, Google Apps, and other cloud-based email solutions simply aren’t enough. </w:t>
       </w:r>
     </w:p>
     <w:p>
@@ -2569,15 +2663,7 @@
           <w:sz w:val="24"/>
           <w:szCs w:val="24"/>
         </w:rPr>
-        <w:t xml:space="preserve">project. It should address the reasons for implementing the </w:t>
-      </w:r>
-      <w:r>
-        <w:rPr>
-          <w:sz w:val="24"/>
-          <w:szCs w:val="24"/>
-        </w:rPr>
-        <w:lastRenderedPageBreak/>
-        <w:t>project</w:t>
+        <w:t>project. It should address the reasons for implementing the project</w:t>
       </w:r>
       <w:r>
         <w:rPr>
@@ -2671,7 +2757,15 @@
           <w:sz w:val="24"/>
           <w:szCs w:val="24"/>
         </w:rPr>
-        <w:t xml:space="preserve">describes and details the current project environment. It should also address specifically how the current state will set the direction for the definition and implementation of the proposed solution. Other details that support the description should also be included here as needed to support and succinctly define the project environment. Analyze the systems and </w:t>
+        <w:t xml:space="preserve">describes and details the current project environment. It should also address specifically how the current state will set the direction for the definition and implementation of the proposed solution. Other details that support the description </w:t>
+      </w:r>
+      <w:r>
+        <w:rPr>
+          <w:sz w:val="24"/>
+          <w:szCs w:val="24"/>
+        </w:rPr>
+        <w:lastRenderedPageBreak/>
+        <w:t xml:space="preserve">should also be included here as needed to support and succinctly define the project environment. Analyze the systems and </w:t>
       </w:r>
       <w:r>
         <w:rPr>
@@ -3046,15 +3140,7 @@
           <w:sz w:val="24"/>
           <w:szCs w:val="24"/>
         </w:rPr>
-        <w:t xml:space="preserve">Shoot for one or two goals and at least four objectives. Each objective should have at least two deliverables. Your goal(s) should describe the purpose(s) of the project – what it will accomplish if an overarching </w:t>
-      </w:r>
-      <w:r>
-        <w:rPr>
-          <w:sz w:val="24"/>
-          <w:szCs w:val="24"/>
-        </w:rPr>
-        <w:lastRenderedPageBreak/>
-        <w:t xml:space="preserve">description. The objectives are the projects that must be completed to reach the goal. The deliverables are the tasks required to complete each objective. Strive for that hierarchy.  </w:t>
+        <w:t xml:space="preserve">Shoot for one or two goals and at least four objectives. Each objective should have at least two deliverables. Your goal(s) should describe the purpose(s) of the project – what it will accomplish if an overarching description. The objectives are the projects that must be completed to reach the goal. The deliverables are the tasks required to complete each objective. Strive for that hierarchy.  </w:t>
       </w:r>
     </w:p>
     <w:p>
@@ -4536,15 +4622,7 @@
           <w:sz w:val="24"/>
           <w:szCs w:val="24"/>
         </w:rPr>
-        <w:t xml:space="preserve">what types of </w:t>
-      </w:r>
-      <w:r>
-        <w:rPr>
-          <w:sz w:val="24"/>
-          <w:szCs w:val="24"/>
-        </w:rPr>
-        <w:lastRenderedPageBreak/>
-        <w:t xml:space="preserve">deliverables the project will provide, and describe the key project deliverables expected by the end of the project. </w:t>
+        <w:t xml:space="preserve">what types of deliverables the project will provide, and describe the key project deliverables expected by the end of the project. </w:t>
       </w:r>
       <w:r>
         <w:rPr>
@@ -4684,7 +4762,15 @@
           <w:sz w:val="24"/>
           <w:szCs w:val="24"/>
         </w:rPr>
-        <w:t xml:space="preserve"> as many times the project will require adjustments during the development and implementation phases. Provide a projected timeline with milestones for </w:t>
+        <w:t xml:space="preserve"> as many times the project will require adjustments during the development and implementation phases. </w:t>
+      </w:r>
+      <w:r>
+        <w:rPr>
+          <w:sz w:val="24"/>
+          <w:szCs w:val="24"/>
+        </w:rPr>
+        <w:lastRenderedPageBreak/>
+        <w:t xml:space="preserve">Provide a projected timeline with milestones for </w:t>
       </w:r>
       <w:r>
         <w:rPr>
@@ -5240,13 +5326,7 @@
         </w:r>
       </w:hyperlink>
       <w:r>
-        <w:t xml:space="preserve"> (</w:t>
-      </w:r>
-      <w:r>
-        <w:t>(Symantec Internet Security Threat Report, n.d.)</w:t>
-      </w:r>
-      <w:r>
-        <w:t>)</w:t>
+        <w:t xml:space="preserve"> ((Symantec Internet Security Threat Report, n.d.))</w:t>
       </w:r>
     </w:p>
     <w:p>
@@ -5290,10 +5370,7 @@
         </w:r>
       </w:hyperlink>
       <w:r>
-        <w:t xml:space="preserve"> (</w:t>
-      </w:r>
-      <w:r>
-        <w:t>(</w:t>
+        <w:t xml:space="preserve"> ((</w:t>
       </w:r>
       <w:r>
         <w:rPr>
@@ -5319,10 +5396,7 @@
         <w:t xml:space="preserve"> Symantec</w:t>
       </w:r>
       <w:r>
-        <w:t>, n.d.)</w:t>
-      </w:r>
-      <w:r>
-        <w:t>)</w:t>
+        <w:t>, n.d.))</w:t>
       </w:r>
     </w:p>
     <w:p>
@@ -5353,13 +5427,7 @@
         </w:r>
       </w:hyperlink>
       <w:r>
-        <w:t xml:space="preserve"> (</w:t>
-      </w:r>
-      <w:r>
-        <w:t>(Yumpu.com, n.d.)</w:t>
-      </w:r>
-      <w:r>
-        <w:t>)</w:t>
+        <w:t xml:space="preserve"> ((Yumpu.com, n.d.))</w:t>
       </w:r>
     </w:p>
     <w:p>
@@ -5431,13 +5499,7 @@
         </w:r>
       </w:hyperlink>
       <w:r>
-        <w:t xml:space="preserve"> (</w:t>
-      </w:r>
-      <w:r>
-        <w:t>(Tech Republic, n.d.)</w:t>
-      </w:r>
-      <w:r>
-        <w:t>)</w:t>
+        <w:t xml:space="preserve"> ((Tech Republic, n.d.))</w:t>
       </w:r>
     </w:p>
     <w:p>
@@ -7238,7 +7300,6 @@
   <w:style w:type="character" w:default="1" w:styleId="DefaultParagraphFont">
     <w:name w:val="Default Paragraph Font"/>
     <w:uiPriority w:val="1"/>
-    <w:semiHidden/>
     <w:unhideWhenUsed/>
   </w:style>
   <w:style w:type="table" w:default="1" w:styleId="TableNormal">
@@ -7854,56 +7915,6 @@
 </file>
 
 <file path=customXml/item1.xml><?xml version="1.0" encoding="utf-8"?>
-<p:properties xmlns:p="http://schemas.microsoft.com/office/2006/metadata/properties" xmlns:xsi="http://www.w3.org/2001/XMLSchema-instance" xmlns:pc="http://schemas.microsoft.com/office/infopath/2007/PartnerControls">
-  <documentManagement>
-    <Vendor xmlns="cf660112-59e0-48e5-9b60-3f2262d4e05d">In-house</Vendor>
-    <Course_x0020_title xmlns="cf660112-59e0-48e5-9b60-3f2262d4e05d">IT Capstone Written Project</Course_x0020_title>
-    <Launch_x0020_Date xmlns="cf660112-59e0-48e5-9b60-3f2262d4e05d" xsi:nil="true"/>
-    <Discipline xmlns="cf660112-59e0-48e5-9b60-3f2262d4e05d">IT</Discipline>
-    <Course_x0020_short_x0020_name xmlns="cf660112-59e0-48e5-9b60-3f2262d4e05d" xsi:nil="true"/>
-    <SME xmlns="cf660112-59e0-48e5-9b60-3f2262d4e05d" xsi:nil="true"/>
-    <Course_x0020_code xmlns="cf660112-59e0-48e5-9b60-3f2262d4e05d">C769</Course_x0020_code>
-    <qrac xmlns="cf660112-59e0-48e5-9b60-3f2262d4e05d" xsi:nil="true"/>
-    <Step_x0020_Completed xmlns="cf660112-59e0-48e5-9b60-3f2262d4e05d">
-      <Value>N/A</Value>
-    </Step_x0020_Completed>
-    <Course_x0020_number xmlns="cf660112-59e0-48e5-9b60-3f2262d4e05d" xsi:nil="true"/>
-    <d5fh xmlns="cf660112-59e0-48e5-9b60-3f2262d4e05d" xsi:nil="true"/>
-    <Publication_x0020_Date xmlns="cf660112-59e0-48e5-9b60-3f2262d4e05d" xsi:nil="true"/>
-    <Assessment_x0020_Type xmlns="cf660112-59e0-48e5-9b60-3f2262d4e05d">
-      <Value>Performance</Value>
-    </Assessment_x0020_Type>
-    <Editor0 xmlns="cf660112-59e0-48e5-9b60-3f2262d4e05d">
-      <UserInfo>
-        <DisplayName/>
-        <AccountId xsi:nil="true"/>
-        <AccountType/>
-      </UserInfo>
-    </Editor0>
-    <Doc_x0020_Type xmlns="cf660112-59e0-48e5-9b60-3f2262d4e05d">
-      <Value>Attachment</Value>
-    </Doc_x0020_Type>
-    <Performance_x0020_Steps_x0020_Completed xmlns="cf660112-59e0-48e5-9b60-3f2262d4e05d">
-      <Value>N/A</Value>
-    </Performance_x0020_Steps_x0020_Completed>
-  </documentManagement>
-</p:properties>
-</file>
-
-<file path=customXml/item2.xml><?xml version="1.0" encoding="utf-8"?>
-<b:Sources xmlns:b="http://schemas.openxmlformats.org/officeDocument/2006/bibliography" xmlns="http://schemas.openxmlformats.org/officeDocument/2006/bibliography" SelectedStyle="\APA.XSL" StyleName="APA"/>
-</file>
-
-<file path=customXml/item3.xml><?xml version="1.0" encoding="utf-8"?>
-<?mso-contentType ?>
-<FormTemplates xmlns="http://schemas.microsoft.com/sharepoint/v3/contenttype/forms">
-  <Display>DocumentLibraryForm</Display>
-  <Edit>DocumentLibraryForm</Edit>
-  <New>DocumentLibraryForm</New>
-</FormTemplates>
-</file>
-
-<file path=customXml/item4.xml><?xml version="1.0" encoding="utf-8"?>
 <ct:contentTypeSchema xmlns:ct="http://schemas.microsoft.com/office/2006/metadata/contentType" xmlns:ma="http://schemas.microsoft.com/office/2006/metadata/properties/metaAttributes" ct:_="" ma:_="" ma:contentTypeName="Document" ma:contentTypeID="0x0101009A30F1838F1A9C4C8369A1109B92D3A0" ma:contentTypeVersion="25" ma:contentTypeDescription="Create a new document." ma:contentTypeScope="" ma:versionID="fd847eb69213a28af7045ac4fae54026">
   <xsd:schema xmlns:xsd="http://www.w3.org/2001/XMLSchema" xmlns:xs="http://www.w3.org/2001/XMLSchema" xmlns:p="http://schemas.microsoft.com/office/2006/metadata/properties" xmlns:ns2="cf660112-59e0-48e5-9b60-3f2262d4e05d" targetNamespace="http://schemas.microsoft.com/office/2006/metadata/properties" ma:root="true" ma:fieldsID="20cce8b9bdf545eb805bf21ed5ebd307" ns2:_="">
     <xsd:import namespace="cf660112-59e0-48e5-9b60-3f2262d4e05d"/>
@@ -8239,33 +8250,57 @@
 </ct:contentTypeSchema>
 </file>
 
-<file path=customXml/itemProps1.xml><?xml version="1.0" encoding="utf-8"?>
-<ds:datastoreItem xmlns:ds="http://schemas.openxmlformats.org/officeDocument/2006/customXml" ds:itemID="{F3C864AF-05BE-4715-8808-53FC746E3DE1}">
-  <ds:schemaRefs>
-    <ds:schemaRef ds:uri="http://schemas.microsoft.com/office/2006/metadata/properties"/>
-    <ds:schemaRef ds:uri="http://schemas.microsoft.com/office/infopath/2007/PartnerControls"/>
-    <ds:schemaRef ds:uri="cf660112-59e0-48e5-9b60-3f2262d4e05d"/>
-  </ds:schemaRefs>
-</ds:datastoreItem>
+<file path=customXml/item2.xml><?xml version="1.0" encoding="utf-8"?>
+<?mso-contentType ?>
+<FormTemplates xmlns="http://schemas.microsoft.com/sharepoint/v3/contenttype/forms">
+  <Display>DocumentLibraryForm</Display>
+  <Edit>DocumentLibraryForm</Edit>
+  <New>DocumentLibraryForm</New>
+</FormTemplates>
 </file>
 
-<file path=customXml/itemProps2.xml><?xml version="1.0" encoding="utf-8"?>
-<ds:datastoreItem xmlns:ds="http://schemas.openxmlformats.org/officeDocument/2006/customXml" ds:itemID="{2E1C6063-D791-457C-BD3A-74AEDAC4CA37}">
-  <ds:schemaRefs>
-    <ds:schemaRef ds:uri="http://schemas.openxmlformats.org/officeDocument/2006/bibliography"/>
-  </ds:schemaRefs>
-</ds:datastoreItem>
+<file path=customXml/item3.xml><?xml version="1.0" encoding="utf-8"?>
+<b:Sources xmlns:b="http://schemas.openxmlformats.org/officeDocument/2006/bibliography" xmlns="http://schemas.openxmlformats.org/officeDocument/2006/bibliography" SelectedStyle="\APA.XSL" StyleName="APA"/>
 </file>
 
-<file path=customXml/itemProps3.xml><?xml version="1.0" encoding="utf-8"?>
-<ds:datastoreItem xmlns:ds="http://schemas.openxmlformats.org/officeDocument/2006/customXml" ds:itemID="{6EA722DC-59D4-41FC-B975-88A10B674C4A}">
-  <ds:schemaRefs>
-    <ds:schemaRef ds:uri="http://schemas.microsoft.com/sharepoint/v3/contenttype/forms"/>
-  </ds:schemaRefs>
-</ds:datastoreItem>
+<file path=customXml/item4.xml><?xml version="1.0" encoding="utf-8"?>
+<p:properties xmlns:p="http://schemas.microsoft.com/office/2006/metadata/properties" xmlns:xsi="http://www.w3.org/2001/XMLSchema-instance" xmlns:pc="http://schemas.microsoft.com/office/infopath/2007/PartnerControls">
+  <documentManagement>
+    <Vendor xmlns="cf660112-59e0-48e5-9b60-3f2262d4e05d">In-house</Vendor>
+    <Course_x0020_title xmlns="cf660112-59e0-48e5-9b60-3f2262d4e05d">IT Capstone Written Project</Course_x0020_title>
+    <Launch_x0020_Date xmlns="cf660112-59e0-48e5-9b60-3f2262d4e05d" xsi:nil="true"/>
+    <Discipline xmlns="cf660112-59e0-48e5-9b60-3f2262d4e05d">IT</Discipline>
+    <Course_x0020_short_x0020_name xmlns="cf660112-59e0-48e5-9b60-3f2262d4e05d" xsi:nil="true"/>
+    <SME xmlns="cf660112-59e0-48e5-9b60-3f2262d4e05d" xsi:nil="true"/>
+    <Course_x0020_code xmlns="cf660112-59e0-48e5-9b60-3f2262d4e05d">C769</Course_x0020_code>
+    <qrac xmlns="cf660112-59e0-48e5-9b60-3f2262d4e05d" xsi:nil="true"/>
+    <Step_x0020_Completed xmlns="cf660112-59e0-48e5-9b60-3f2262d4e05d">
+      <Value>N/A</Value>
+    </Step_x0020_Completed>
+    <Course_x0020_number xmlns="cf660112-59e0-48e5-9b60-3f2262d4e05d" xsi:nil="true"/>
+    <d5fh xmlns="cf660112-59e0-48e5-9b60-3f2262d4e05d" xsi:nil="true"/>
+    <Publication_x0020_Date xmlns="cf660112-59e0-48e5-9b60-3f2262d4e05d" xsi:nil="true"/>
+    <Assessment_x0020_Type xmlns="cf660112-59e0-48e5-9b60-3f2262d4e05d">
+      <Value>Performance</Value>
+    </Assessment_x0020_Type>
+    <Editor0 xmlns="cf660112-59e0-48e5-9b60-3f2262d4e05d">
+      <UserInfo>
+        <DisplayName/>
+        <AccountId xsi:nil="true"/>
+        <AccountType/>
+      </UserInfo>
+    </Editor0>
+    <Doc_x0020_Type xmlns="cf660112-59e0-48e5-9b60-3f2262d4e05d">
+      <Value>Attachment</Value>
+    </Doc_x0020_Type>
+    <Performance_x0020_Steps_x0020_Completed xmlns="cf660112-59e0-48e5-9b60-3f2262d4e05d">
+      <Value>N/A</Value>
+    </Performance_x0020_Steps_x0020_Completed>
+  </documentManagement>
+</p:properties>
 </file>
 
-<file path=customXml/itemProps4.xml><?xml version="1.0" encoding="utf-8"?>
+<file path=customXml/itemProps1.xml><?xml version="1.0" encoding="utf-8"?>
 <ds:datastoreItem xmlns:ds="http://schemas.openxmlformats.org/officeDocument/2006/customXml" ds:itemID="{EACD94C4-BE16-4C91-9A99-00DC307EDBFC}">
   <ds:schemaRefs>
     <ds:schemaRef ds:uri="http://schemas.microsoft.com/office/2006/metadata/contentType"/>
@@ -8281,4 +8316,30 @@
     <ds:schemaRef ds:uri="http://schemas.microsoft.com/internal/obd"/>
   </ds:schemaRefs>
 </ds:datastoreItem>
+</file>
+
+<file path=customXml/itemProps2.xml><?xml version="1.0" encoding="utf-8"?>
+<ds:datastoreItem xmlns:ds="http://schemas.openxmlformats.org/officeDocument/2006/customXml" ds:itemID="{6EA722DC-59D4-41FC-B975-88A10B674C4A}">
+  <ds:schemaRefs>
+    <ds:schemaRef ds:uri="http://schemas.microsoft.com/sharepoint/v3/contenttype/forms"/>
+  </ds:schemaRefs>
+</ds:datastoreItem>
+</file>
+
+<file path=customXml/itemProps3.xml><?xml version="1.0" encoding="utf-8"?>
+<ds:datastoreItem xmlns:ds="http://schemas.openxmlformats.org/officeDocument/2006/customXml" ds:itemID="{2E1C6063-D791-457C-BD3A-74AEDAC4CA37}">
+  <ds:schemaRefs>
+    <ds:schemaRef ds:uri="http://schemas.openxmlformats.org/officeDocument/2006/bibliography"/>
+  </ds:schemaRefs>
+</ds:datastoreItem>
+</file>
+
+<file path=customXml/itemProps4.xml><?xml version="1.0" encoding="utf-8"?>
+<ds:datastoreItem xmlns:ds="http://schemas.openxmlformats.org/officeDocument/2006/customXml" ds:itemID="{F3C864AF-05BE-4715-8808-53FC746E3DE1}">
+  <ds:schemaRefs>
+    <ds:schemaRef ds:uri="http://schemas.microsoft.com/office/2006/metadata/properties"/>
+    <ds:schemaRef ds:uri="http://schemas.microsoft.com/office/infopath/2007/PartnerControls"/>
+    <ds:schemaRef ds:uri="cf660112-59e0-48e5-9b60-3f2262d4e05d"/>
+  </ds:schemaRefs>
+</ds:datastoreItem>
 </file>
</xml_diff>

<commit_message>
Updating Task 2 again, for the tenth damn time.
Almost there....two more sections to go!
</commit_message>
<xml_diff>
--- a/ITCaptstoneWrittenProject_C769/Capstone Project/1 C769 Task 2 Proposal Task2_Draftv2.docx
+++ b/ITCaptstoneWrittenProject_C769/Capstone Project/1 C769 Task 2 Proposal Task2_Draftv2.docx
@@ -2256,7 +2256,21 @@
           <w:sz w:val="24"/>
           <w:szCs w:val="24"/>
         </w:rPr>
-        <w:t xml:space="preserve">Further supporting the need for a dedicated email security client, the ISTR discusses the built in functionality from Microsoft Office and Office 365, Google Apps, and other cloud-based email solutions simply aren’t enough. </w:t>
+        <w:t xml:space="preserve">Further supporting the need for a dedicated email security client, the ISTR discusses the </w:t>
+      </w:r>
+      <w:r>
+        <w:rPr>
+          <w:sz w:val="24"/>
+          <w:szCs w:val="24"/>
+        </w:rPr>
+        <w:t>built-in</w:t>
+      </w:r>
+      <w:r>
+        <w:rPr>
+          <w:sz w:val="24"/>
+          <w:szCs w:val="24"/>
+        </w:rPr>
+        <w:t xml:space="preserve"> functionality from Microsoft Office and Office 365, Google Apps, and other cloud-based email solutions simply aren’t enough. </w:t>
       </w:r>
       <w:r>
         <w:rPr>
@@ -2400,21 +2414,68 @@
       </w:r>
       <w:r>
         <w:lastRenderedPageBreak/>
-        <w:t xml:space="preserve">mitigate against new spam that doesn’t have a dedicate spam signature. This provides the assurance that choosing Symantec Email Security.cloud will provide a service Rogue IT long into the future, as Symantec has a proven track record for adapting to new technologies. </w:t>
-      </w:r>
-      <w:r>
-        <w:t>(Yumpu.com, n.d.)</w:t>
+        <w:t>mitigate against new spam that doesn’t have a dedicate spam signature. This provides the assurance that choosing Symantec Email Security.cloud will provide a service Rogue IT long into the future, as Symantec has a proven track record for adapting to new technologies. (Yumpu.com, n.d.)</w:t>
       </w:r>
     </w:p>
     <w:p>
       <w:pPr>
         <w:spacing w:line="480" w:lineRule="auto"/>
         <w:ind w:firstLine="720"/>
-        <w:rPr>
-          <w:sz w:val="24"/>
-          <w:szCs w:val="24"/>
-        </w:rPr>
-      </w:pPr>
+      </w:pPr>
+      <w:r>
+        <w:t xml:space="preserve">A review of further work provides confirmation that Symantec takes email security seriously, and has long recognized that email is one of the most important threat vectors. </w:t>
+      </w:r>
+      <w:r>
+        <w:t>(</w:t>
+      </w:r>
+      <w:r>
+        <w:rPr>
+          <w:i/>
+          <w:iCs/>
+        </w:rPr>
+        <w:t xml:space="preserve">Confidently Secure Your Email </w:t>
+      </w:r>
+      <w:proofErr w:type="gramStart"/>
+      <w:r>
+        <w:rPr>
+          <w:i/>
+          <w:iCs/>
+        </w:rPr>
+        <w:t>With</w:t>
+      </w:r>
+      <w:proofErr w:type="gramEnd"/>
+      <w:r>
+        <w:rPr>
+          <w:i/>
+          <w:iCs/>
+        </w:rPr>
+        <w:t xml:space="preserve"> Symantec</w:t>
+      </w:r>
+      <w:r>
+        <w:t>, n.d.)</w:t>
+      </w:r>
+      <w:r>
+        <w:t xml:space="preserve"> Symantec as a company was recently purchased by Broadcom. The writer Sunil </w:t>
+      </w:r>
+      <w:proofErr w:type="spellStart"/>
+      <w:r>
+        <w:t>Choudrie</w:t>
+      </w:r>
+      <w:proofErr w:type="spellEnd"/>
+      <w:r>
+        <w:t xml:space="preserve"> expresses an in-depth understanding of email security as a foundation to a protected infrastructure. Further assuring Rogue IT that choosing to migrate the email infrastructure security to Symantec is the correct decision. </w:t>
+      </w:r>
+    </w:p>
+    <w:p>
+      <w:pPr>
+        <w:pStyle w:val="Heading1"/>
+        <w:jc w:val="center"/>
+      </w:pPr>
+      <w:bookmarkStart w:id="6" w:name="_Toc441469371"/>
+      <w:r>
+        <w:t>Project Rationale</w:t>
+      </w:r>
+      <w:bookmarkEnd w:id="6"/>
     </w:p>
     <w:p>
       <w:pPr>
@@ -2425,6 +2486,663 @@
           <w:szCs w:val="24"/>
         </w:rPr>
       </w:pPr>
+      <w:r>
+        <w:rPr>
+          <w:sz w:val="24"/>
+          <w:szCs w:val="24"/>
+        </w:rPr>
+        <w:t>S</w:t>
+      </w:r>
+      <w:r>
+        <w:rPr>
+          <w:sz w:val="24"/>
+          <w:szCs w:val="24"/>
+        </w:rPr>
+        <w:t>ummaries should include the rationale for choosing this project, including what makes this problem interesting or significant.</w:t>
+      </w:r>
+      <w:r>
+        <w:rPr>
+          <w:sz w:val="24"/>
+          <w:szCs w:val="24"/>
+        </w:rPr>
+        <w:t xml:space="preserve"> </w:t>
+      </w:r>
+      <w:r>
+        <w:rPr>
+          <w:sz w:val="24"/>
+          <w:szCs w:val="24"/>
+        </w:rPr>
+        <w:t>The Project Rationale section (</w:t>
+      </w:r>
+      <w:r>
+        <w:rPr>
+          <w:i/>
+          <w:sz w:val="24"/>
+          <w:szCs w:val="24"/>
+        </w:rPr>
+        <w:t xml:space="preserve">suggested length of 1–2 </w:t>
+      </w:r>
+      <w:r>
+        <w:rPr>
+          <w:i/>
+          <w:sz w:val="24"/>
+          <w:szCs w:val="24"/>
+        </w:rPr>
+        <w:t>pages</w:t>
+      </w:r>
+      <w:r>
+        <w:rPr>
+          <w:sz w:val="24"/>
+          <w:szCs w:val="24"/>
+        </w:rPr>
+        <w:t xml:space="preserve">) provides a rationale for </w:t>
+      </w:r>
+      <w:r>
+        <w:rPr>
+          <w:sz w:val="24"/>
+          <w:szCs w:val="24"/>
+        </w:rPr>
+        <w:t>the</w:t>
+      </w:r>
+      <w:r>
+        <w:rPr>
+          <w:sz w:val="24"/>
+          <w:szCs w:val="24"/>
+        </w:rPr>
+        <w:t xml:space="preserve"> </w:t>
+      </w:r>
+      <w:r>
+        <w:rPr>
+          <w:sz w:val="24"/>
+          <w:szCs w:val="24"/>
+        </w:rPr>
+        <w:t>project. It should address the reasons for implementing the project</w:t>
+      </w:r>
+      <w:r>
+        <w:rPr>
+          <w:sz w:val="24"/>
+          <w:szCs w:val="24"/>
+        </w:rPr>
+        <w:t>, as</w:t>
+      </w:r>
+      <w:r>
+        <w:rPr>
+          <w:sz w:val="24"/>
+          <w:szCs w:val="24"/>
+        </w:rPr>
+        <w:t xml:space="preserve"> described in the Proposal Overview. The rationale may include and expand on both business and technical reasons to support the implementation. Justify the selection of the project.</w:t>
+      </w:r>
+    </w:p>
+    <w:p>
+      <w:pPr>
+        <w:spacing w:line="480" w:lineRule="auto"/>
+        <w:ind w:firstLine="720"/>
+        <w:rPr>
+          <w:sz w:val="24"/>
+          <w:szCs w:val="24"/>
+        </w:rPr>
+      </w:pPr>
+      <w:r>
+        <w:rPr>
+          <w:sz w:val="24"/>
+          <w:szCs w:val="24"/>
+        </w:rPr>
+        <w:t>While Rogue IT c</w:t>
+      </w:r>
+      <w:r>
+        <w:rPr>
+          <w:sz w:val="24"/>
+          <w:szCs w:val="24"/>
+        </w:rPr>
+        <w:t xml:space="preserve">urrently manages an on-premise MS Exchange environment for their email purposes. </w:t>
+      </w:r>
+      <w:r>
+        <w:rPr>
+          <w:sz w:val="24"/>
+          <w:szCs w:val="24"/>
+        </w:rPr>
+        <w:t>An ever-growing volume s</w:t>
+      </w:r>
+      <w:r>
+        <w:rPr>
+          <w:sz w:val="24"/>
+          <w:szCs w:val="24"/>
+        </w:rPr>
+        <w:t xml:space="preserve">een in phishing attempts and multiple events including business email compromise it has been recommended that Rogue IT cease maintaining the existing on-prem environment security controls, instead migrating the security policies of the current email infrastructure to Symantec Email Security.cloud. </w:t>
+      </w:r>
+      <w:r>
+        <w:rPr>
+          <w:sz w:val="24"/>
+          <w:szCs w:val="24"/>
+        </w:rPr>
+        <w:t>On a daily average there are roughly 283 million spam emails sent</w:t>
+      </w:r>
+      <w:r>
+        <w:rPr>
+          <w:sz w:val="24"/>
+          <w:szCs w:val="24"/>
+        </w:rPr>
+        <w:t xml:space="preserve"> the need for Rogue IT to migrate to a dedicated, cloud-based security service is increasing</w:t>
+      </w:r>
+      <w:r>
+        <w:rPr>
+          <w:sz w:val="24"/>
+          <w:szCs w:val="24"/>
+        </w:rPr>
+        <w:t xml:space="preserve">. </w:t>
+      </w:r>
+      <w:r>
+        <w:rPr>
+          <w:sz w:val="24"/>
+          <w:szCs w:val="24"/>
+        </w:rPr>
+        <w:t>(Statista, 2022)</w:t>
+      </w:r>
+      <w:r>
+        <w:rPr>
+          <w:sz w:val="24"/>
+          <w:szCs w:val="24"/>
+        </w:rPr>
+        <w:t xml:space="preserve"> </w:t>
+      </w:r>
+    </w:p>
+    <w:p>
+      <w:pPr>
+        <w:spacing w:line="480" w:lineRule="auto"/>
+        <w:ind w:firstLine="720"/>
+        <w:rPr>
+          <w:sz w:val="24"/>
+          <w:szCs w:val="24"/>
+        </w:rPr>
+      </w:pPr>
+      <w:r>
+        <w:rPr>
+          <w:sz w:val="24"/>
+          <w:szCs w:val="24"/>
+        </w:rPr>
+        <w:t xml:space="preserve">The recent business email compromises experienced by Rogue IT are further indication that the current on-premise solution is no longer sustainable as a security measure. By migrating </w:t>
+      </w:r>
+      <w:r>
+        <w:rPr>
+          <w:sz w:val="24"/>
+          <w:szCs w:val="24"/>
+        </w:rPr>
+        <w:lastRenderedPageBreak/>
+        <w:t xml:space="preserve">the email traffic to the Symantec Email Security.cloud platform Rogue IT is creating layers of depth the security for the email infrastructure. This added defense in layers will not only act to prevent real time attacks against the email environment but also act as a deterrent. </w:t>
+      </w:r>
+    </w:p>
+    <w:p>
+      <w:pPr>
+        <w:spacing w:line="480" w:lineRule="auto"/>
+        <w:ind w:firstLine="720"/>
+        <w:rPr>
+          <w:sz w:val="24"/>
+          <w:szCs w:val="24"/>
+        </w:rPr>
+      </w:pPr>
+    </w:p>
+    <w:p>
+      <w:pPr>
+        <w:pStyle w:val="Heading1"/>
+        <w:jc w:val="center"/>
+      </w:pPr>
+      <w:bookmarkStart w:id="7" w:name="_Toc441469372"/>
+      <w:r>
+        <w:t>Current Project Environment</w:t>
+      </w:r>
+      <w:bookmarkEnd w:id="7"/>
+    </w:p>
+    <w:p>
+      <w:pPr>
+        <w:spacing w:line="480" w:lineRule="auto"/>
+        <w:ind w:firstLine="720"/>
+        <w:rPr>
+          <w:sz w:val="24"/>
+          <w:szCs w:val="24"/>
+        </w:rPr>
+      </w:pPr>
+      <w:r>
+        <w:rPr>
+          <w:sz w:val="24"/>
+          <w:szCs w:val="24"/>
+        </w:rPr>
+        <w:t xml:space="preserve">This section </w:t>
+      </w:r>
+      <w:r>
+        <w:rPr>
+          <w:sz w:val="24"/>
+          <w:szCs w:val="24"/>
+        </w:rPr>
+        <w:t>(</w:t>
+      </w:r>
+      <w:r>
+        <w:rPr>
+          <w:i/>
+          <w:sz w:val="24"/>
+          <w:szCs w:val="24"/>
+        </w:rPr>
+        <w:t xml:space="preserve">suggested length of </w:t>
+      </w:r>
+      <w:r>
+        <w:rPr>
+          <w:i/>
+          <w:sz w:val="24"/>
+          <w:szCs w:val="24"/>
+        </w:rPr>
+        <w:t xml:space="preserve">2–3 </w:t>
+      </w:r>
+      <w:r>
+        <w:rPr>
+          <w:i/>
+          <w:sz w:val="24"/>
+          <w:szCs w:val="24"/>
+        </w:rPr>
+        <w:t>pages</w:t>
+      </w:r>
+      <w:r>
+        <w:rPr>
+          <w:sz w:val="24"/>
+          <w:szCs w:val="24"/>
+        </w:rPr>
+        <w:t>)</w:t>
+      </w:r>
+      <w:r>
+        <w:rPr>
+          <w:sz w:val="24"/>
+          <w:szCs w:val="24"/>
+        </w:rPr>
+        <w:t xml:space="preserve"> </w:t>
+      </w:r>
+      <w:r>
+        <w:rPr>
+          <w:sz w:val="24"/>
+          <w:szCs w:val="24"/>
+        </w:rPr>
+        <w:t xml:space="preserve">describes and details the current project environment. It should also address specifically how the current state will set the direction for the definition and implementation of the proposed solution. Other details that support the description should also be included here as needed to support and succinctly define the project environment. Analyze the systems and </w:t>
+      </w:r>
+      <w:r>
+        <w:rPr>
+          <w:sz w:val="24"/>
+          <w:szCs w:val="24"/>
+        </w:rPr>
+        <w:t>describe</w:t>
+      </w:r>
+      <w:r>
+        <w:rPr>
+          <w:sz w:val="24"/>
+          <w:szCs w:val="24"/>
+        </w:rPr>
+        <w:t xml:space="preserve"> the</w:t>
+      </w:r>
+      <w:r>
+        <w:rPr>
+          <w:sz w:val="24"/>
+          <w:szCs w:val="24"/>
+        </w:rPr>
+        <w:t xml:space="preserve"> </w:t>
+      </w:r>
+      <w:r>
+        <w:rPr>
+          <w:sz w:val="24"/>
+          <w:szCs w:val="24"/>
+        </w:rPr>
+        <w:t xml:space="preserve">status of the project environment before </w:t>
+      </w:r>
+      <w:r>
+        <w:rPr>
+          <w:sz w:val="24"/>
+          <w:szCs w:val="24"/>
+        </w:rPr>
+        <w:t>the project began</w:t>
+      </w:r>
+      <w:r>
+        <w:rPr>
+          <w:sz w:val="24"/>
+          <w:szCs w:val="24"/>
+        </w:rPr>
+        <w:t xml:space="preserve">. </w:t>
+      </w:r>
+    </w:p>
+    <w:p>
+      <w:pPr>
+        <w:pStyle w:val="Heading1"/>
+        <w:jc w:val="center"/>
+      </w:pPr>
+      <w:bookmarkStart w:id="8" w:name="_Toc441469373"/>
+      <w:r>
+        <w:t>Methodology</w:t>
+      </w:r>
+      <w:bookmarkEnd w:id="8"/>
+    </w:p>
+    <w:p>
+      <w:pPr>
+        <w:spacing w:line="480" w:lineRule="auto"/>
+        <w:ind w:firstLine="720"/>
+        <w:rPr>
+          <w:sz w:val="24"/>
+          <w:szCs w:val="24"/>
+        </w:rPr>
+      </w:pPr>
+      <w:r>
+        <w:rPr>
+          <w:sz w:val="24"/>
+          <w:szCs w:val="24"/>
+        </w:rPr>
+        <w:t xml:space="preserve">This section </w:t>
+      </w:r>
+      <w:r>
+        <w:rPr>
+          <w:sz w:val="24"/>
+          <w:szCs w:val="24"/>
+        </w:rPr>
+        <w:t>(</w:t>
+      </w:r>
+      <w:r>
+        <w:rPr>
+          <w:i/>
+          <w:sz w:val="24"/>
+          <w:szCs w:val="24"/>
+        </w:rPr>
+        <w:t>suggested length of 1–2 pages</w:t>
+      </w:r>
+      <w:r>
+        <w:rPr>
+          <w:sz w:val="24"/>
+          <w:szCs w:val="24"/>
+        </w:rPr>
+        <w:t>)</w:t>
+      </w:r>
+      <w:r>
+        <w:rPr>
+          <w:sz w:val="24"/>
+          <w:szCs w:val="24"/>
+        </w:rPr>
+        <w:t xml:space="preserve"> </w:t>
+      </w:r>
+      <w:r>
+        <w:rPr>
+          <w:sz w:val="24"/>
+          <w:szCs w:val="24"/>
+        </w:rPr>
+        <w:t>describes and details the specific methodology</w:t>
+      </w:r>
+      <w:r>
+        <w:rPr>
+          <w:sz w:val="24"/>
+          <w:szCs w:val="24"/>
+        </w:rPr>
+        <w:t xml:space="preserve">. </w:t>
+      </w:r>
+      <w:r>
+        <w:rPr>
+          <w:sz w:val="24"/>
+          <w:szCs w:val="24"/>
+        </w:rPr>
+        <w:t>The methodology is the process that the project will f</w:t>
+      </w:r>
+      <w:r>
+        <w:rPr>
+          <w:sz w:val="24"/>
+          <w:szCs w:val="24"/>
+        </w:rPr>
+        <w:t>ollow</w:t>
+      </w:r>
+      <w:r>
+        <w:rPr>
+          <w:sz w:val="24"/>
+          <w:szCs w:val="24"/>
+        </w:rPr>
+        <w:t xml:space="preserve"> when </w:t>
+      </w:r>
+      <w:r>
+        <w:rPr>
+          <w:sz w:val="24"/>
+          <w:szCs w:val="24"/>
+        </w:rPr>
+        <w:t xml:space="preserve">it </w:t>
+      </w:r>
+      <w:r>
+        <w:rPr>
+          <w:sz w:val="24"/>
+          <w:szCs w:val="24"/>
+        </w:rPr>
+        <w:t>is implemented. I</w:t>
+      </w:r>
+      <w:r>
+        <w:rPr>
+          <w:sz w:val="24"/>
+          <w:szCs w:val="24"/>
+        </w:rPr>
+        <w:t>nclude</w:t>
+      </w:r>
+      <w:r>
+        <w:rPr>
+          <w:sz w:val="24"/>
+          <w:szCs w:val="24"/>
+        </w:rPr>
+        <w:t xml:space="preserve"> specific details to adequately describe the steps that will take place to fully execute the project. </w:t>
+      </w:r>
+      <w:r>
+        <w:rPr>
+          <w:sz w:val="24"/>
+          <w:szCs w:val="24"/>
+        </w:rPr>
+        <w:t xml:space="preserve">Explain how a standard methodology (such as </w:t>
+      </w:r>
+      <w:r>
+        <w:rPr>
+          <w:sz w:val="24"/>
+          <w:szCs w:val="24"/>
+        </w:rPr>
+        <w:t xml:space="preserve">PDCA, </w:t>
+      </w:r>
+      <w:r>
+        <w:rPr>
+          <w:sz w:val="24"/>
+          <w:szCs w:val="24"/>
+        </w:rPr>
+        <w:t>ADDIE</w:t>
+      </w:r>
+      <w:r>
+        <w:rPr>
+          <w:sz w:val="24"/>
+          <w:szCs w:val="24"/>
+        </w:rPr>
+        <w:t>,</w:t>
+      </w:r>
+      <w:r>
+        <w:rPr>
+          <w:sz w:val="24"/>
+          <w:szCs w:val="24"/>
+        </w:rPr>
+        <w:t xml:space="preserve"> SDLC</w:t>
+      </w:r>
+      <w:r>
+        <w:rPr>
+          <w:sz w:val="24"/>
+          <w:szCs w:val="24"/>
+        </w:rPr>
+        <w:t>, Prototyping or Agile</w:t>
+      </w:r>
+      <w:r>
+        <w:rPr>
+          <w:sz w:val="24"/>
+          <w:szCs w:val="24"/>
+        </w:rPr>
+        <w:t xml:space="preserve">) </w:t>
+      </w:r>
+      <w:r>
+        <w:rPr>
+          <w:sz w:val="24"/>
+          <w:szCs w:val="24"/>
+        </w:rPr>
+        <w:t xml:space="preserve">will be applied </w:t>
+      </w:r>
+      <w:r>
+        <w:rPr>
+          <w:sz w:val="24"/>
+          <w:szCs w:val="24"/>
+        </w:rPr>
+        <w:t xml:space="preserve">for the implementation of </w:t>
+      </w:r>
+      <w:r>
+        <w:rPr>
+          <w:sz w:val="24"/>
+          <w:szCs w:val="24"/>
+        </w:rPr>
+        <w:t>the</w:t>
+      </w:r>
+      <w:r>
+        <w:rPr>
+          <w:sz w:val="24"/>
+          <w:szCs w:val="24"/>
+        </w:rPr>
+        <w:t xml:space="preserve"> project.</w:t>
+      </w:r>
+    </w:p>
+    <w:p>
+      <w:pPr>
+        <w:pStyle w:val="Heading1"/>
+        <w:jc w:val="center"/>
+      </w:pPr>
+      <w:bookmarkStart w:id="9" w:name="_Toc441469374"/>
+      <w:r>
+        <w:t>Project Goals, Objectives, and Deliverables</w:t>
+      </w:r>
+      <w:bookmarkEnd w:id="9"/>
+    </w:p>
+    <w:p>
+      <w:pPr>
+        <w:spacing w:line="480" w:lineRule="auto"/>
+        <w:ind w:firstLine="720"/>
+        <w:rPr>
+          <w:sz w:val="24"/>
+          <w:szCs w:val="24"/>
+        </w:rPr>
+      </w:pPr>
+      <w:r>
+        <w:rPr>
+          <w:sz w:val="24"/>
+          <w:szCs w:val="24"/>
+        </w:rPr>
+        <w:t>In Project Goals, Objectives, and Deliverable</w:t>
+      </w:r>
+      <w:r>
+        <w:rPr>
+          <w:sz w:val="24"/>
+          <w:szCs w:val="24"/>
+        </w:rPr>
+        <w:t>s</w:t>
+      </w:r>
+      <w:r>
+        <w:rPr>
+          <w:sz w:val="24"/>
+          <w:szCs w:val="24"/>
+        </w:rPr>
+        <w:t xml:space="preserve"> (</w:t>
+      </w:r>
+      <w:r>
+        <w:rPr>
+          <w:i/>
+          <w:sz w:val="24"/>
+          <w:szCs w:val="24"/>
+        </w:rPr>
+        <w:t xml:space="preserve">suggested length of </w:t>
+      </w:r>
+      <w:r>
+        <w:rPr>
+          <w:i/>
+          <w:sz w:val="24"/>
+          <w:szCs w:val="24"/>
+        </w:rPr>
+        <w:t>3–5</w:t>
+      </w:r>
+      <w:r>
+        <w:rPr>
+          <w:i/>
+          <w:sz w:val="24"/>
+          <w:szCs w:val="24"/>
+        </w:rPr>
+        <w:t xml:space="preserve"> pages</w:t>
+      </w:r>
+      <w:r>
+        <w:rPr>
+          <w:sz w:val="24"/>
+          <w:szCs w:val="24"/>
+        </w:rPr>
+        <w:t>),</w:t>
+      </w:r>
+      <w:r>
+        <w:rPr>
+          <w:sz w:val="24"/>
+          <w:szCs w:val="24"/>
+        </w:rPr>
+        <w:t xml:space="preserve"> you will complete two sub-sections. In the first you’ll create a table that clearly describes the hierarchy of the three elements. In the second you’ll</w:t>
+      </w:r>
+      <w:r>
+        <w:rPr>
+          <w:sz w:val="24"/>
+          <w:szCs w:val="24"/>
+        </w:rPr>
+        <w:t xml:space="preserve"> provide a detailed explanation of the goals</w:t>
+      </w:r>
+      <w:r>
+        <w:rPr>
+          <w:sz w:val="24"/>
+          <w:szCs w:val="24"/>
+        </w:rPr>
+        <w:t xml:space="preserve">, </w:t>
+      </w:r>
+      <w:r>
+        <w:rPr>
+          <w:sz w:val="24"/>
+          <w:szCs w:val="24"/>
+        </w:rPr>
+        <w:t>objectives</w:t>
+      </w:r>
+      <w:r>
+        <w:rPr>
+          <w:sz w:val="24"/>
+          <w:szCs w:val="24"/>
+        </w:rPr>
+        <w:t xml:space="preserve">, and deliverables </w:t>
+      </w:r>
+      <w:r>
+        <w:rPr>
+          <w:sz w:val="24"/>
+          <w:szCs w:val="24"/>
+        </w:rPr>
+        <w:t xml:space="preserve">for the project. </w:t>
+      </w:r>
+      <w:r>
+        <w:rPr>
+          <w:sz w:val="24"/>
+          <w:szCs w:val="24"/>
+        </w:rPr>
+        <w:t xml:space="preserve">Be sure each of the three elements is easy to recognize. For the objectives include information about how the success of each </w:t>
+      </w:r>
+      <w:r>
+        <w:rPr>
+          <w:sz w:val="24"/>
+          <w:szCs w:val="24"/>
+        </w:rPr>
+        <w:t xml:space="preserve">will be measured. </w:t>
+      </w:r>
+      <w:r>
+        <w:rPr>
+          <w:sz w:val="24"/>
+          <w:szCs w:val="24"/>
+        </w:rPr>
+        <w:t xml:space="preserve">Shoot for one or two goals and at least four objectives. Each objective should have at least two deliverables. Your </w:t>
+      </w:r>
+      <w:r>
+        <w:rPr>
+          <w:sz w:val="24"/>
+          <w:szCs w:val="24"/>
+        </w:rPr>
+        <w:lastRenderedPageBreak/>
+        <w:t xml:space="preserve">goal(s) should describe the purpose(s) of the project – what it will accomplish if an overarching description. The objectives are the projects that must be completed to reach the goal. The deliverables are the tasks required to complete each objective. Strive for that hierarchy.  </w:t>
+      </w:r>
     </w:p>
     <w:p>
       <w:pPr>
@@ -2436,664 +3154,16 @@
           <w:szCs w:val="24"/>
         </w:rPr>
       </w:pPr>
-      <w:bookmarkStart w:id="6" w:name="_Toc441469370"/>
+      <w:bookmarkStart w:id="10" w:name="_Toc441469375"/>
       <w:r>
         <w:rPr>
           <w:color w:val="auto"/>
           <w:sz w:val="24"/>
           <w:szCs w:val="24"/>
         </w:rPr>
-        <w:t>Relation of Artifact</w:t>
-      </w:r>
-      <w:r>
-        <w:rPr>
-          <w:color w:val="auto"/>
-          <w:sz w:val="24"/>
-          <w:szCs w:val="24"/>
-        </w:rPr>
-        <w:t>s</w:t>
-      </w:r>
-      <w:r>
-        <w:rPr>
-          <w:color w:val="auto"/>
-          <w:sz w:val="24"/>
-          <w:szCs w:val="24"/>
-        </w:rPr>
-        <w:t xml:space="preserve"> to Project Development</w:t>
-      </w:r>
-      <w:bookmarkEnd w:id="6"/>
-    </w:p>
-    <w:p>
-      <w:pPr>
-        <w:spacing w:line="480" w:lineRule="auto"/>
-        <w:ind w:firstLine="720"/>
-        <w:rPr>
-          <w:sz w:val="24"/>
-          <w:szCs w:val="24"/>
-        </w:rPr>
-      </w:pPr>
-      <w:r>
-        <w:rPr>
-          <w:sz w:val="24"/>
-          <w:szCs w:val="24"/>
-        </w:rPr>
-        <w:t>P</w:t>
-      </w:r>
-      <w:r>
-        <w:rPr>
-          <w:sz w:val="24"/>
-          <w:szCs w:val="24"/>
-        </w:rPr>
-        <w:t>rovide a logical description of how each work reviewed relates to the proposed development of the project.</w:t>
-      </w:r>
-      <w:r>
-        <w:rPr>
-          <w:sz w:val="24"/>
-          <w:szCs w:val="24"/>
-        </w:rPr>
-        <w:t xml:space="preserve"> Explain how each of the chosen works contextualize the problem or provide direction to the project.</w:t>
-      </w:r>
-      <w:r>
-        <w:rPr>
-          <w:sz w:val="24"/>
-          <w:szCs w:val="24"/>
-        </w:rPr>
-        <w:t xml:space="preserve"> You may add this material to your source summary above and then just delete this subsection. </w:t>
-      </w:r>
-    </w:p>
-    <w:p>
-      <w:pPr>
-        <w:spacing w:line="480" w:lineRule="auto"/>
-        <w:ind w:firstLine="720"/>
-        <w:rPr>
-          <w:sz w:val="24"/>
-          <w:szCs w:val="24"/>
-        </w:rPr>
-      </w:pPr>
-    </w:p>
-    <w:p>
-      <w:pPr>
-        <w:pStyle w:val="Heading1"/>
-        <w:jc w:val="center"/>
-      </w:pPr>
-      <w:bookmarkStart w:id="7" w:name="_Toc441469371"/>
-      <w:r>
-        <w:t>Project Rationale</w:t>
-      </w:r>
-      <w:bookmarkEnd w:id="7"/>
-    </w:p>
-    <w:p>
-      <w:pPr>
-        <w:spacing w:line="480" w:lineRule="auto"/>
-        <w:ind w:firstLine="720"/>
-        <w:rPr>
-          <w:sz w:val="24"/>
-          <w:szCs w:val="24"/>
-        </w:rPr>
-      </w:pPr>
-      <w:r>
-        <w:rPr>
-          <w:sz w:val="24"/>
-          <w:szCs w:val="24"/>
-        </w:rPr>
-        <w:t>S</w:t>
-      </w:r>
-      <w:r>
-        <w:rPr>
-          <w:sz w:val="24"/>
-          <w:szCs w:val="24"/>
-        </w:rPr>
-        <w:t>ummaries should include the rationale for choosing this project, including what makes this problem interesting or significant.</w:t>
-      </w:r>
-      <w:r>
-        <w:rPr>
-          <w:sz w:val="24"/>
-          <w:szCs w:val="24"/>
-        </w:rPr>
-        <w:t xml:space="preserve"> </w:t>
-      </w:r>
-      <w:r>
-        <w:rPr>
-          <w:sz w:val="24"/>
-          <w:szCs w:val="24"/>
-        </w:rPr>
-        <w:t>The Project Rationale section (</w:t>
-      </w:r>
-      <w:r>
-        <w:rPr>
-          <w:i/>
-          <w:sz w:val="24"/>
-          <w:szCs w:val="24"/>
-        </w:rPr>
-        <w:t xml:space="preserve">suggested length of 1–2 </w:t>
-      </w:r>
-      <w:r>
-        <w:rPr>
-          <w:i/>
-          <w:sz w:val="24"/>
-          <w:szCs w:val="24"/>
-        </w:rPr>
-        <w:t>pages</w:t>
-      </w:r>
-      <w:r>
-        <w:rPr>
-          <w:sz w:val="24"/>
-          <w:szCs w:val="24"/>
-        </w:rPr>
-        <w:t xml:space="preserve">) provides a rationale for </w:t>
-      </w:r>
-      <w:r>
-        <w:rPr>
-          <w:sz w:val="24"/>
-          <w:szCs w:val="24"/>
-        </w:rPr>
-        <w:t>the</w:t>
-      </w:r>
-      <w:r>
-        <w:rPr>
-          <w:sz w:val="24"/>
-          <w:szCs w:val="24"/>
-        </w:rPr>
-        <w:t xml:space="preserve"> </w:t>
-      </w:r>
-      <w:r>
-        <w:rPr>
-          <w:sz w:val="24"/>
-          <w:szCs w:val="24"/>
-        </w:rPr>
-        <w:t>project. It should address the reasons for implementing the project</w:t>
-      </w:r>
-      <w:r>
-        <w:rPr>
-          <w:sz w:val="24"/>
-          <w:szCs w:val="24"/>
-        </w:rPr>
-        <w:t>, as</w:t>
-      </w:r>
-      <w:r>
-        <w:rPr>
-          <w:sz w:val="24"/>
-          <w:szCs w:val="24"/>
-        </w:rPr>
-        <w:t xml:space="preserve"> described in the Proposal Overview. The rationale may include and expand on both business and technical reasons to support the implementation. Justify the selection of the project.</w:t>
-      </w:r>
-    </w:p>
-    <w:p>
-      <w:pPr>
-        <w:pStyle w:val="Heading1"/>
-        <w:jc w:val="center"/>
-      </w:pPr>
-      <w:bookmarkStart w:id="8" w:name="_Toc441469372"/>
-      <w:r>
-        <w:t>Current Project Environment</w:t>
-      </w:r>
-      <w:bookmarkEnd w:id="8"/>
-    </w:p>
-    <w:p>
-      <w:pPr>
-        <w:spacing w:line="480" w:lineRule="auto"/>
-        <w:ind w:firstLine="720"/>
-        <w:rPr>
-          <w:sz w:val="24"/>
-          <w:szCs w:val="24"/>
-        </w:rPr>
-      </w:pPr>
-      <w:r>
-        <w:rPr>
-          <w:sz w:val="24"/>
-          <w:szCs w:val="24"/>
-        </w:rPr>
-        <w:t xml:space="preserve">This section </w:t>
-      </w:r>
-      <w:r>
-        <w:rPr>
-          <w:sz w:val="24"/>
-          <w:szCs w:val="24"/>
-        </w:rPr>
-        <w:t>(</w:t>
-      </w:r>
-      <w:r>
-        <w:rPr>
-          <w:i/>
-          <w:sz w:val="24"/>
-          <w:szCs w:val="24"/>
-        </w:rPr>
-        <w:t xml:space="preserve">suggested length of </w:t>
-      </w:r>
-      <w:r>
-        <w:rPr>
-          <w:i/>
-          <w:sz w:val="24"/>
-          <w:szCs w:val="24"/>
-        </w:rPr>
-        <w:t xml:space="preserve">2–3 </w:t>
-      </w:r>
-      <w:r>
-        <w:rPr>
-          <w:i/>
-          <w:sz w:val="24"/>
-          <w:szCs w:val="24"/>
-        </w:rPr>
-        <w:t>pages</w:t>
-      </w:r>
-      <w:r>
-        <w:rPr>
-          <w:sz w:val="24"/>
-          <w:szCs w:val="24"/>
-        </w:rPr>
-        <w:t>)</w:t>
-      </w:r>
-      <w:r>
-        <w:rPr>
-          <w:sz w:val="24"/>
-          <w:szCs w:val="24"/>
-        </w:rPr>
-        <w:t xml:space="preserve"> </w:t>
-      </w:r>
-      <w:r>
-        <w:rPr>
-          <w:sz w:val="24"/>
-          <w:szCs w:val="24"/>
-        </w:rPr>
-        <w:t xml:space="preserve">describes and details the current project environment. It should also address specifically how the current state will set the direction for the definition and implementation of the proposed solution. Other details that support the description should also be included here as needed to support and succinctly define the project environment. Analyze the systems and </w:t>
-      </w:r>
-      <w:r>
-        <w:rPr>
-          <w:sz w:val="24"/>
-          <w:szCs w:val="24"/>
-        </w:rPr>
-        <w:t>describe</w:t>
-      </w:r>
-      <w:r>
-        <w:rPr>
-          <w:sz w:val="24"/>
-          <w:szCs w:val="24"/>
-        </w:rPr>
-        <w:t xml:space="preserve"> the</w:t>
-      </w:r>
-      <w:r>
-        <w:rPr>
-          <w:sz w:val="24"/>
-          <w:szCs w:val="24"/>
-        </w:rPr>
-        <w:t xml:space="preserve"> </w:t>
-      </w:r>
-      <w:r>
-        <w:rPr>
-          <w:sz w:val="24"/>
-          <w:szCs w:val="24"/>
-        </w:rPr>
-        <w:t xml:space="preserve">status of the project environment before </w:t>
-      </w:r>
-      <w:r>
-        <w:rPr>
-          <w:sz w:val="24"/>
-          <w:szCs w:val="24"/>
-        </w:rPr>
-        <w:t>the project began</w:t>
-      </w:r>
-      <w:r>
-        <w:rPr>
-          <w:sz w:val="24"/>
-          <w:szCs w:val="24"/>
-        </w:rPr>
-        <w:t xml:space="preserve">. </w:t>
-      </w:r>
-    </w:p>
-    <w:p>
-      <w:pPr>
-        <w:pStyle w:val="Heading1"/>
-        <w:jc w:val="center"/>
-      </w:pPr>
-      <w:bookmarkStart w:id="9" w:name="_Toc441469373"/>
-      <w:r>
-        <w:lastRenderedPageBreak/>
-        <w:t>Methodology</w:t>
-      </w:r>
-      <w:bookmarkEnd w:id="9"/>
-    </w:p>
-    <w:p>
-      <w:pPr>
-        <w:spacing w:line="480" w:lineRule="auto"/>
-        <w:ind w:firstLine="720"/>
-        <w:rPr>
-          <w:sz w:val="24"/>
-          <w:szCs w:val="24"/>
-        </w:rPr>
-      </w:pPr>
-      <w:r>
-        <w:rPr>
-          <w:sz w:val="24"/>
-          <w:szCs w:val="24"/>
-        </w:rPr>
-        <w:t xml:space="preserve">This section </w:t>
-      </w:r>
-      <w:r>
-        <w:rPr>
-          <w:sz w:val="24"/>
-          <w:szCs w:val="24"/>
-        </w:rPr>
-        <w:t>(</w:t>
-      </w:r>
-      <w:r>
-        <w:rPr>
-          <w:i/>
-          <w:sz w:val="24"/>
-          <w:szCs w:val="24"/>
-        </w:rPr>
-        <w:t>suggested length of 1–2 pages</w:t>
-      </w:r>
-      <w:r>
-        <w:rPr>
-          <w:sz w:val="24"/>
-          <w:szCs w:val="24"/>
-        </w:rPr>
-        <w:t>)</w:t>
-      </w:r>
-      <w:r>
-        <w:rPr>
-          <w:sz w:val="24"/>
-          <w:szCs w:val="24"/>
-        </w:rPr>
-        <w:t xml:space="preserve"> </w:t>
-      </w:r>
-      <w:r>
-        <w:rPr>
-          <w:sz w:val="24"/>
-          <w:szCs w:val="24"/>
-        </w:rPr>
-        <w:t>describes and details the specific methodology</w:t>
-      </w:r>
-      <w:r>
-        <w:rPr>
-          <w:sz w:val="24"/>
-          <w:szCs w:val="24"/>
-        </w:rPr>
-        <w:t xml:space="preserve">. </w:t>
-      </w:r>
-      <w:r>
-        <w:rPr>
-          <w:sz w:val="24"/>
-          <w:szCs w:val="24"/>
-        </w:rPr>
-        <w:t>The methodology is the process that the project will f</w:t>
-      </w:r>
-      <w:r>
-        <w:rPr>
-          <w:sz w:val="24"/>
-          <w:szCs w:val="24"/>
-        </w:rPr>
-        <w:t>ollow</w:t>
-      </w:r>
-      <w:r>
-        <w:rPr>
-          <w:sz w:val="24"/>
-          <w:szCs w:val="24"/>
-        </w:rPr>
-        <w:t xml:space="preserve"> when </w:t>
-      </w:r>
-      <w:r>
-        <w:rPr>
-          <w:sz w:val="24"/>
-          <w:szCs w:val="24"/>
-        </w:rPr>
-        <w:t xml:space="preserve">it </w:t>
-      </w:r>
-      <w:r>
-        <w:rPr>
-          <w:sz w:val="24"/>
-          <w:szCs w:val="24"/>
-        </w:rPr>
-        <w:t>is implemented. I</w:t>
-      </w:r>
-      <w:r>
-        <w:rPr>
-          <w:sz w:val="24"/>
-          <w:szCs w:val="24"/>
-        </w:rPr>
-        <w:t>nclude</w:t>
-      </w:r>
-      <w:r>
-        <w:rPr>
-          <w:sz w:val="24"/>
-          <w:szCs w:val="24"/>
-        </w:rPr>
-        <w:t xml:space="preserve"> specific details to adequately describe the steps that will take place to fully execute the project. </w:t>
-      </w:r>
-      <w:r>
-        <w:rPr>
-          <w:sz w:val="24"/>
-          <w:szCs w:val="24"/>
-        </w:rPr>
-        <w:t xml:space="preserve">Explain how a standard methodology (such as </w:t>
-      </w:r>
-      <w:r>
-        <w:rPr>
-          <w:sz w:val="24"/>
-          <w:szCs w:val="24"/>
-        </w:rPr>
-        <w:t xml:space="preserve">PDCA, </w:t>
-      </w:r>
-      <w:r>
-        <w:rPr>
-          <w:sz w:val="24"/>
-          <w:szCs w:val="24"/>
-        </w:rPr>
-        <w:t>ADDIE</w:t>
-      </w:r>
-      <w:r>
-        <w:rPr>
-          <w:sz w:val="24"/>
-          <w:szCs w:val="24"/>
-        </w:rPr>
-        <w:t>,</w:t>
-      </w:r>
-      <w:r>
-        <w:rPr>
-          <w:sz w:val="24"/>
-          <w:szCs w:val="24"/>
-        </w:rPr>
-        <w:t xml:space="preserve"> SDLC</w:t>
-      </w:r>
-      <w:r>
-        <w:rPr>
-          <w:sz w:val="24"/>
-          <w:szCs w:val="24"/>
-        </w:rPr>
-        <w:t>, Prototyping or Agile</w:t>
-      </w:r>
-      <w:r>
-        <w:rPr>
-          <w:sz w:val="24"/>
-          <w:szCs w:val="24"/>
-        </w:rPr>
-        <w:t xml:space="preserve">) </w:t>
-      </w:r>
-      <w:r>
-        <w:rPr>
-          <w:sz w:val="24"/>
-          <w:szCs w:val="24"/>
-        </w:rPr>
-        <w:t xml:space="preserve">will be applied </w:t>
-      </w:r>
-      <w:r>
-        <w:rPr>
-          <w:sz w:val="24"/>
-          <w:szCs w:val="24"/>
-        </w:rPr>
-        <w:t xml:space="preserve">for the implementation of </w:t>
-      </w:r>
-      <w:r>
-        <w:rPr>
-          <w:sz w:val="24"/>
-          <w:szCs w:val="24"/>
-        </w:rPr>
-        <w:t>the</w:t>
-      </w:r>
-      <w:r>
-        <w:rPr>
-          <w:sz w:val="24"/>
-          <w:szCs w:val="24"/>
-        </w:rPr>
-        <w:t xml:space="preserve"> project.</w:t>
-      </w:r>
-    </w:p>
-    <w:p>
-      <w:pPr>
-        <w:pStyle w:val="Heading1"/>
-        <w:jc w:val="center"/>
-      </w:pPr>
-      <w:bookmarkStart w:id="10" w:name="_Toc441469374"/>
-      <w:r>
-        <w:t>Project Goals, Objectives, and Deliverables</w:t>
+        <w:t>Goals, Objectives, and Deliverables Table</w:t>
       </w:r>
       <w:bookmarkEnd w:id="10"/>
-    </w:p>
-    <w:p>
-      <w:pPr>
-        <w:spacing w:line="480" w:lineRule="auto"/>
-        <w:ind w:firstLine="720"/>
-        <w:rPr>
-          <w:sz w:val="24"/>
-          <w:szCs w:val="24"/>
-        </w:rPr>
-      </w:pPr>
-      <w:r>
-        <w:rPr>
-          <w:sz w:val="24"/>
-          <w:szCs w:val="24"/>
-        </w:rPr>
-        <w:t>In Project Goals, Objectives, and Deliverable</w:t>
-      </w:r>
-      <w:r>
-        <w:rPr>
-          <w:sz w:val="24"/>
-          <w:szCs w:val="24"/>
-        </w:rPr>
-        <w:t>s</w:t>
-      </w:r>
-      <w:r>
-        <w:rPr>
-          <w:sz w:val="24"/>
-          <w:szCs w:val="24"/>
-        </w:rPr>
-        <w:t xml:space="preserve"> (</w:t>
-      </w:r>
-      <w:r>
-        <w:rPr>
-          <w:i/>
-          <w:sz w:val="24"/>
-          <w:szCs w:val="24"/>
-        </w:rPr>
-        <w:t xml:space="preserve">suggested length of </w:t>
-      </w:r>
-      <w:r>
-        <w:rPr>
-          <w:i/>
-          <w:sz w:val="24"/>
-          <w:szCs w:val="24"/>
-        </w:rPr>
-        <w:t>3–5</w:t>
-      </w:r>
-      <w:r>
-        <w:rPr>
-          <w:i/>
-          <w:sz w:val="24"/>
-          <w:szCs w:val="24"/>
-        </w:rPr>
-        <w:t xml:space="preserve"> pages</w:t>
-      </w:r>
-      <w:r>
-        <w:rPr>
-          <w:sz w:val="24"/>
-          <w:szCs w:val="24"/>
-        </w:rPr>
-        <w:t>),</w:t>
-      </w:r>
-      <w:r>
-        <w:rPr>
-          <w:sz w:val="24"/>
-          <w:szCs w:val="24"/>
-        </w:rPr>
-        <w:t xml:space="preserve"> you will complete two sub-sections. In the first you’ll create a table that clearly describes the hierarchy of the three elements. In the second you’ll</w:t>
-      </w:r>
-      <w:r>
-        <w:rPr>
-          <w:sz w:val="24"/>
-          <w:szCs w:val="24"/>
-        </w:rPr>
-        <w:t xml:space="preserve"> provide a detailed explanation of the goals</w:t>
-      </w:r>
-      <w:r>
-        <w:rPr>
-          <w:sz w:val="24"/>
-          <w:szCs w:val="24"/>
-        </w:rPr>
-        <w:t xml:space="preserve">, </w:t>
-      </w:r>
-      <w:r>
-        <w:rPr>
-          <w:sz w:val="24"/>
-          <w:szCs w:val="24"/>
-        </w:rPr>
-        <w:t>objectives</w:t>
-      </w:r>
-      <w:r>
-        <w:rPr>
-          <w:sz w:val="24"/>
-          <w:szCs w:val="24"/>
-        </w:rPr>
-        <w:t xml:space="preserve">, and deliverables </w:t>
-      </w:r>
-      <w:r>
-        <w:rPr>
-          <w:sz w:val="24"/>
-          <w:szCs w:val="24"/>
-        </w:rPr>
-        <w:t xml:space="preserve">for the project. </w:t>
-      </w:r>
-      <w:r>
-        <w:rPr>
-          <w:sz w:val="24"/>
-          <w:szCs w:val="24"/>
-        </w:rPr>
-        <w:t xml:space="preserve">Be sure each of the three elements is easy to recognize. For the objectives include information about how the success of each </w:t>
-      </w:r>
-      <w:r>
-        <w:rPr>
-          <w:sz w:val="24"/>
-          <w:szCs w:val="24"/>
-        </w:rPr>
-        <w:t xml:space="preserve">will be measured. </w:t>
-      </w:r>
-      <w:r>
-        <w:rPr>
-          <w:sz w:val="24"/>
-          <w:szCs w:val="24"/>
-        </w:rPr>
-        <w:t xml:space="preserve">Shoot for one or two goals and at least four objectives. Each objective should have at least two deliverables. Your goal(s) should describe the purpose(s) of the project – what it will accomplish if an overarching description. The objectives are the projects that must be completed to reach the goal. The deliverables are the tasks required to complete each objective. Strive for that hierarchy.  </w:t>
-      </w:r>
-    </w:p>
-    <w:p>
-      <w:pPr>
-        <w:pStyle w:val="Heading2"/>
-        <w:spacing w:before="0" w:line="480" w:lineRule="auto"/>
-        <w:rPr>
-          <w:color w:val="auto"/>
-          <w:sz w:val="24"/>
-          <w:szCs w:val="24"/>
-        </w:rPr>
-      </w:pPr>
-      <w:bookmarkStart w:id="11" w:name="_Toc441469375"/>
-      <w:r>
-        <w:rPr>
-          <w:color w:val="auto"/>
-          <w:sz w:val="24"/>
-          <w:szCs w:val="24"/>
-        </w:rPr>
-        <w:t>Goals, Objectives, and Deliverables Table</w:t>
-      </w:r>
-      <w:bookmarkEnd w:id="11"/>
     </w:p>
     <w:p>
       <w:pPr>
@@ -3234,8 +3304,13 @@
           </w:tcPr>
           <w:p>
             <w:r>
-              <w:t>1.a. Describe project objective 1.a.</w:t>
-            </w:r>
+              <w:t xml:space="preserve">1.a. Describe project objective </w:t>
+            </w:r>
+            <w:proofErr w:type="gramStart"/>
+            <w:r>
+              <w:t>1.a.</w:t>
+            </w:r>
+            <w:proofErr w:type="gramEnd"/>
           </w:p>
         </w:tc>
         <w:tc>
@@ -3245,8 +3320,13 @@
           </w:tcPr>
           <w:p>
             <w:r>
-              <w:t>1.a.i. Explain project deliverable 1.a.i</w:t>
-            </w:r>
+              <w:t>1.a.i. Explain project deliverable 1.</w:t>
+            </w:r>
+            <w:proofErr w:type="gramStart"/>
+            <w:r>
+              <w:t>a.i</w:t>
+            </w:r>
+            <w:proofErr w:type="gramEnd"/>
           </w:p>
         </w:tc>
       </w:tr>
@@ -3285,8 +3365,21 @@
           </w:tcPr>
           <w:p>
             <w:r>
-              <w:t>1.a.ii. Explain project deliverable 1.a.ii</w:t>
-            </w:r>
+              <w:t>1.</w:t>
+            </w:r>
+            <w:proofErr w:type="gramStart"/>
+            <w:r>
+              <w:t>a.ii.</w:t>
+            </w:r>
+            <w:proofErr w:type="gramEnd"/>
+            <w:r>
+              <w:t xml:space="preserve"> Explain project deliverable 1.</w:t>
+            </w:r>
+            <w:proofErr w:type="gramStart"/>
+            <w:r>
+              <w:t>a.ii</w:t>
+            </w:r>
+            <w:proofErr w:type="gramEnd"/>
           </w:p>
         </w:tc>
       </w:tr>
@@ -3358,8 +3451,13 @@
           </w:tcPr>
           <w:p>
             <w:r>
-              <w:t>1.b. Describe project objective 1.b.</w:t>
-            </w:r>
+              <w:t xml:space="preserve">1.b. Describe project objective </w:t>
+            </w:r>
+            <w:proofErr w:type="gramStart"/>
+            <w:r>
+              <w:t>1.b.</w:t>
+            </w:r>
+            <w:proofErr w:type="gramEnd"/>
           </w:p>
         </w:tc>
         <w:tc>
@@ -3369,8 +3467,13 @@
           </w:tcPr>
           <w:p>
             <w:r>
-              <w:t>1.b.i. Explain project deliverable 1.b.i</w:t>
-            </w:r>
+              <w:t>1.b.i. Explain project deliverable 1.</w:t>
+            </w:r>
+            <w:proofErr w:type="gramStart"/>
+            <w:r>
+              <w:t>b.i</w:t>
+            </w:r>
+            <w:proofErr w:type="gramEnd"/>
           </w:p>
         </w:tc>
       </w:tr>
@@ -3409,8 +3512,21 @@
           </w:tcPr>
           <w:p>
             <w:r>
-              <w:t>1.b.ii. Explain project deliverable 1.b.ii</w:t>
-            </w:r>
+              <w:t>1.</w:t>
+            </w:r>
+            <w:proofErr w:type="gramStart"/>
+            <w:r>
+              <w:t>b.ii.</w:t>
+            </w:r>
+            <w:proofErr w:type="gramEnd"/>
+            <w:r>
+              <w:t xml:space="preserve"> Explain project deliverable 1.</w:t>
+            </w:r>
+            <w:proofErr w:type="gramStart"/>
+            <w:r>
+              <w:t>b.ii</w:t>
+            </w:r>
+            <w:proofErr w:type="gramEnd"/>
           </w:p>
         </w:tc>
       </w:tr>
@@ -3614,8 +3730,13 @@
           </w:tcPr>
           <w:p>
             <w:r>
-              <w:t>2.a. Describe project objective 2.a.</w:t>
-            </w:r>
+              <w:t xml:space="preserve">2.a. Describe project objective </w:t>
+            </w:r>
+            <w:proofErr w:type="gramStart"/>
+            <w:r>
+              <w:t>2.a.</w:t>
+            </w:r>
+            <w:proofErr w:type="gramEnd"/>
           </w:p>
         </w:tc>
         <w:tc>
@@ -3625,8 +3746,13 @@
           </w:tcPr>
           <w:p>
             <w:r>
-              <w:t>2.a.i. Explain project deliverable 2.a.i</w:t>
-            </w:r>
+              <w:t>2.a.i. Explain project deliverable 2.</w:t>
+            </w:r>
+            <w:proofErr w:type="gramStart"/>
+            <w:r>
+              <w:t>a.i</w:t>
+            </w:r>
+            <w:proofErr w:type="gramEnd"/>
           </w:p>
         </w:tc>
       </w:tr>
@@ -3665,8 +3791,21 @@
           </w:tcPr>
           <w:p>
             <w:r>
-              <w:t>2.a.ii. Explain project deliverable 2.a.ii</w:t>
-            </w:r>
+              <w:t>2.</w:t>
+            </w:r>
+            <w:proofErr w:type="gramStart"/>
+            <w:r>
+              <w:t>a.ii.</w:t>
+            </w:r>
+            <w:proofErr w:type="gramEnd"/>
+            <w:r>
+              <w:t xml:space="preserve"> Explain project deliverable 2.</w:t>
+            </w:r>
+            <w:proofErr w:type="gramStart"/>
+            <w:r>
+              <w:t>a.ii</w:t>
+            </w:r>
+            <w:proofErr w:type="gramEnd"/>
           </w:p>
         </w:tc>
       </w:tr>
@@ -3738,8 +3877,13 @@
           </w:tcPr>
           <w:p>
             <w:r>
-              <w:t>2.b. Describe project objective 2.b.</w:t>
-            </w:r>
+              <w:t xml:space="preserve">2.b. Describe project objective </w:t>
+            </w:r>
+            <w:proofErr w:type="gramStart"/>
+            <w:r>
+              <w:t>2.b.</w:t>
+            </w:r>
+            <w:proofErr w:type="gramEnd"/>
           </w:p>
         </w:tc>
         <w:tc>
@@ -3749,8 +3893,13 @@
           </w:tcPr>
           <w:p>
             <w:r>
-              <w:t>2.b.i. Explain project deliverable 2.b.i</w:t>
-            </w:r>
+              <w:t>2.b.i. Explain project deliverable 2.</w:t>
+            </w:r>
+            <w:proofErr w:type="gramStart"/>
+            <w:r>
+              <w:t>b.i</w:t>
+            </w:r>
+            <w:proofErr w:type="gramEnd"/>
           </w:p>
         </w:tc>
       </w:tr>
@@ -3789,8 +3938,21 @@
           </w:tcPr>
           <w:p>
             <w:r>
-              <w:t>2.b.ii. Explain project deliverable 2.b.ii</w:t>
-            </w:r>
+              <w:t>2.</w:t>
+            </w:r>
+            <w:proofErr w:type="gramStart"/>
+            <w:r>
+              <w:t>b.ii.</w:t>
+            </w:r>
+            <w:proofErr w:type="gramEnd"/>
+            <w:r>
+              <w:t xml:space="preserve"> Explain project deliverable 2.</w:t>
+            </w:r>
+            <w:proofErr w:type="gramStart"/>
+            <w:r>
+              <w:t>b.ii</w:t>
+            </w:r>
+            <w:proofErr w:type="gramEnd"/>
           </w:p>
         </w:tc>
       </w:tr>
@@ -4352,16 +4514,17 @@
           <w:szCs w:val="24"/>
         </w:rPr>
       </w:pPr>
-      <w:bookmarkStart w:id="12" w:name="_Toc441469376"/>
+      <w:bookmarkStart w:id="11" w:name="_Toc441469376"/>
       <w:r>
         <w:rPr>
           <w:color w:val="auto"/>
           <w:sz w:val="24"/>
           <w:szCs w:val="24"/>
         </w:rPr>
+        <w:lastRenderedPageBreak/>
         <w:t>Goals, Objectives, and Deliverables Descriptions</w:t>
       </w:r>
-      <w:bookmarkEnd w:id="12"/>
+      <w:bookmarkEnd w:id="11"/>
     </w:p>
     <w:p>
       <w:pPr>
@@ -4520,11 +4683,11 @@
         <w:pStyle w:val="Heading1"/>
         <w:jc w:val="center"/>
       </w:pPr>
-      <w:bookmarkStart w:id="13" w:name="_Toc441469377"/>
+      <w:bookmarkStart w:id="12" w:name="_Toc441469377"/>
       <w:r>
         <w:t>Project Timeline with Milestones</w:t>
       </w:r>
-      <w:bookmarkEnd w:id="13"/>
+      <w:bookmarkEnd w:id="12"/>
     </w:p>
     <w:p>
       <w:pPr>
@@ -4622,15 +4785,7 @@
           <w:sz w:val="24"/>
           <w:szCs w:val="24"/>
         </w:rPr>
-        <w:t xml:space="preserve">project, including the duration and start and </w:t>
-      </w:r>
-      <w:r>
-        <w:rPr>
-          <w:sz w:val="24"/>
-          <w:szCs w:val="24"/>
-        </w:rPr>
-        <w:lastRenderedPageBreak/>
-        <w:t xml:space="preserve">end dates of each milestone. </w:t>
+        <w:t xml:space="preserve">project, including the duration and start and end dates of each milestone. </w:t>
       </w:r>
       <w:r>
         <w:rPr>
@@ -4721,7 +4876,23 @@
                 <w:sz w:val="24"/>
                 <w:szCs w:val="24"/>
               </w:rPr>
-              <w:t>(hours or days)</w:t>
+              <w:t>(</w:t>
+            </w:r>
+            <w:proofErr w:type="gramStart"/>
+            <w:r>
+              <w:rPr>
+                <w:sz w:val="24"/>
+                <w:szCs w:val="24"/>
+              </w:rPr>
+              <w:t>hours</w:t>
+            </w:r>
+            <w:proofErr w:type="gramEnd"/>
+            <w:r>
+              <w:rPr>
+                <w:sz w:val="24"/>
+                <w:szCs w:val="24"/>
+              </w:rPr>
+              <w:t xml:space="preserve"> or days)</w:t>
             </w:r>
           </w:p>
         </w:tc>
@@ -4913,11 +5084,11 @@
           <w:szCs w:val="24"/>
         </w:rPr>
       </w:pPr>
-      <w:bookmarkStart w:id="14" w:name="_Toc441469378"/>
+      <w:bookmarkStart w:id="13" w:name="_Toc441469378"/>
       <w:r>
         <w:t>Outcome</w:t>
       </w:r>
-      <w:bookmarkEnd w:id="14"/>
+      <w:bookmarkEnd w:id="13"/>
     </w:p>
     <w:p>
       <w:pPr>
@@ -5072,7 +5243,7 @@
           <w:szCs w:val="28"/>
         </w:rPr>
       </w:pPr>
-      <w:bookmarkStart w:id="15" w:name="_Toc338164009"/>
+      <w:bookmarkStart w:id="14" w:name="_Toc338164009"/>
       <w:r>
         <w:br w:type="page"/>
       </w:r>
@@ -5082,13 +5253,13 @@
         <w:pStyle w:val="Heading1"/>
         <w:jc w:val="center"/>
       </w:pPr>
-      <w:bookmarkStart w:id="16" w:name="_Toc441469379"/>
-      <w:bookmarkEnd w:id="15"/>
+      <w:bookmarkStart w:id="15" w:name="_Toc441469379"/>
+      <w:bookmarkEnd w:id="14"/>
       <w:r>
         <w:lastRenderedPageBreak/>
         <w:t>References</w:t>
       </w:r>
-      <w:bookmarkEnd w:id="16"/>
+      <w:bookmarkEnd w:id="15"/>
     </w:p>
     <w:p>
       <w:pPr>
@@ -5163,7 +5334,23 @@
           <w:i/>
           <w:iCs/>
         </w:rPr>
-        <w:t>Confidently Secure Your Email With Symantec</w:t>
+        <w:t xml:space="preserve">Confidently Secure Your Email </w:t>
+      </w:r>
+      <w:proofErr w:type="gramStart"/>
+      <w:r>
+        <w:rPr>
+          <w:i/>
+          <w:iCs/>
+        </w:rPr>
+        <w:t>With</w:t>
+      </w:r>
+      <w:proofErr w:type="gramEnd"/>
+      <w:r>
+        <w:rPr>
+          <w:i/>
+          <w:iCs/>
+        </w:rPr>
+        <w:t xml:space="preserve"> Symantec</w:t>
       </w:r>
       <w:r>
         <w:t xml:space="preserve">. (n.d.). Symantec Enterprise Blogs. </w:t>
@@ -5184,7 +5371,23 @@
           <w:i/>
           <w:iCs/>
         </w:rPr>
-        <w:t>Confidently Secure Your Email With Symantec</w:t>
+        <w:t xml:space="preserve">Confidently Secure Your Email </w:t>
+      </w:r>
+      <w:proofErr w:type="gramStart"/>
+      <w:r>
+        <w:rPr>
+          <w:i/>
+          <w:iCs/>
+        </w:rPr>
+        <w:t>With</w:t>
+      </w:r>
+      <w:proofErr w:type="gramEnd"/>
+      <w:r>
+        <w:rPr>
+          <w:i/>
+          <w:iCs/>
+        </w:rPr>
+        <w:t xml:space="preserve"> Symantec</w:t>
       </w:r>
       <w:r>
         <w:t>, n.d.))</w:t>
@@ -5230,6 +5433,7 @@
       <w:r>
         <w:t xml:space="preserve">Tech Republic. (n.d.). </w:t>
       </w:r>
+      <w:proofErr w:type="spellStart"/>
       <w:r>
         <w:rPr>
           <w:i/>
@@ -5245,12 +5449,21 @@
         </w:rPr>
         <w:t>TM</w:t>
       </w:r>
+      <w:proofErr w:type="spellEnd"/>
       <w:r>
         <w:rPr>
           <w:i/>
           <w:iCs/>
         </w:rPr>
-        <w:t xml:space="preserve"> Email Security.cloud - Skeptic</w:t>
+        <w:t xml:space="preserve"> Email Security.cloud - </w:t>
+      </w:r>
+      <w:proofErr w:type="spellStart"/>
+      <w:r>
+        <w:rPr>
+          <w:i/>
+          <w:iCs/>
+        </w:rPr>
+        <w:t>Skeptic</w:t>
       </w:r>
       <w:r>
         <w:rPr>
@@ -5260,6 +5473,7 @@
         </w:rPr>
         <w:t>TM</w:t>
       </w:r>
+      <w:proofErr w:type="spellEnd"/>
       <w:r>
         <w:rPr>
           <w:i/>
@@ -5341,7 +5555,7 @@
           <w:szCs w:val="24"/>
         </w:rPr>
       </w:pPr>
-      <w:bookmarkStart w:id="17" w:name="_Toc441469380"/>
+      <w:bookmarkStart w:id="16" w:name="_Toc441469380"/>
       <w:r>
         <w:rPr>
           <w:b w:val="0"/>
@@ -5370,7 +5584,7 @@
         </w:rPr>
         <w:t>Title of Appendix</w:t>
       </w:r>
-      <w:bookmarkEnd w:id="17"/>
+      <w:bookmarkEnd w:id="16"/>
     </w:p>
     <w:p>
       <w:pPr>
@@ -5445,7 +5659,7 @@
           <w:b w:val="0"/>
         </w:rPr>
       </w:pPr>
-      <w:bookmarkStart w:id="18" w:name="_Toc441469381"/>
+      <w:bookmarkStart w:id="17" w:name="_Toc441469381"/>
       <w:r>
         <w:rPr>
           <w:b w:val="0"/>
@@ -5453,7 +5667,7 @@
         <w:lastRenderedPageBreak/>
         <w:t>Appendix B</w:t>
       </w:r>
-      <w:bookmarkEnd w:id="18"/>
+      <w:bookmarkEnd w:id="17"/>
     </w:p>
     <w:p>
       <w:pPr>
@@ -5565,7 +5779,7 @@
           <w:szCs w:val="24"/>
         </w:rPr>
       </w:pPr>
-      <w:bookmarkStart w:id="19" w:name="_Toc441469382"/>
+      <w:bookmarkStart w:id="18" w:name="_Toc441469382"/>
       <w:r>
         <w:rPr>
           <w:b w:val="0"/>
@@ -5594,7 +5808,7 @@
         </w:rPr>
         <w:t>Title of Appendix</w:t>
       </w:r>
-      <w:bookmarkEnd w:id="19"/>
+      <w:bookmarkEnd w:id="18"/>
     </w:p>
     <w:p>
       <w:pPr>
@@ -5678,7 +5892,7 @@
           <w:szCs w:val="24"/>
         </w:rPr>
       </w:pPr>
-      <w:bookmarkStart w:id="20" w:name="_Toc441469383"/>
+      <w:bookmarkStart w:id="19" w:name="_Toc441469383"/>
       <w:r>
         <w:rPr>
           <w:b w:val="0"/>
@@ -5707,7 +5921,7 @@
         </w:rPr>
         <w:t>Title of Appendix</w:t>
       </w:r>
-      <w:bookmarkEnd w:id="20"/>
+      <w:bookmarkEnd w:id="19"/>
     </w:p>
     <w:p>
       <w:pPr>
@@ -7695,15 +7909,6 @@
 </file>
 
 <file path=customXml/item1.xml><?xml version="1.0" encoding="utf-8"?>
-<?mso-contentType ?>
-<FormTemplates xmlns="http://schemas.microsoft.com/sharepoint/v3/contenttype/forms">
-  <Display>DocumentLibraryForm</Display>
-  <Edit>DocumentLibraryForm</Edit>
-  <New>DocumentLibraryForm</New>
-</FormTemplates>
-</file>
-
-<file path=customXml/item2.xml><?xml version="1.0" encoding="utf-8"?>
 <ct:contentTypeSchema xmlns:ct="http://schemas.microsoft.com/office/2006/metadata/contentType" xmlns:ma="http://schemas.microsoft.com/office/2006/metadata/properties/metaAttributes" ct:_="" ma:_="" ma:contentTypeName="Document" ma:contentTypeID="0x0101009A30F1838F1A9C4C8369A1109B92D3A0" ma:contentTypeVersion="25" ma:contentTypeDescription="Create a new document." ma:contentTypeScope="" ma:versionID="fd847eb69213a28af7045ac4fae54026">
   <xsd:schema xmlns:xsd="http://www.w3.org/2001/XMLSchema" xmlns:xs="http://www.w3.org/2001/XMLSchema" xmlns:p="http://schemas.microsoft.com/office/2006/metadata/properties" xmlns:ns2="cf660112-59e0-48e5-9b60-3f2262d4e05d" targetNamespace="http://schemas.microsoft.com/office/2006/metadata/properties" ma:root="true" ma:fieldsID="20cce8b9bdf545eb805bf21ed5ebd307" ns2:_="">
     <xsd:import namespace="cf660112-59e0-48e5-9b60-3f2262d4e05d"/>
@@ -8039,7 +8244,20 @@
 </ct:contentTypeSchema>
 </file>
 
+<file path=customXml/item2.xml><?xml version="1.0" encoding="utf-8"?>
+<?mso-contentType ?>
+<FormTemplates xmlns="http://schemas.microsoft.com/sharepoint/v3/contenttype/forms">
+  <Display>DocumentLibraryForm</Display>
+  <Edit>DocumentLibraryForm</Edit>
+  <New>DocumentLibraryForm</New>
+</FormTemplates>
+</file>
+
 <file path=customXml/item3.xml><?xml version="1.0" encoding="utf-8"?>
+<b:Sources xmlns:b="http://schemas.openxmlformats.org/officeDocument/2006/bibliography" xmlns="http://schemas.openxmlformats.org/officeDocument/2006/bibliography" SelectedStyle="\APA.XSL" StyleName="APA"/>
+</file>
+
+<file path=customXml/item4.xml><?xml version="1.0" encoding="utf-8"?>
 <p:properties xmlns:p="http://schemas.microsoft.com/office/2006/metadata/properties" xmlns:xsi="http://www.w3.org/2001/XMLSchema-instance" xmlns:pc="http://schemas.microsoft.com/office/infopath/2007/PartnerControls">
   <documentManagement>
     <Vendor xmlns="cf660112-59e0-48e5-9b60-3f2262d4e05d">In-house</Vendor>
@@ -8076,19 +8294,7 @@
 </p:properties>
 </file>
 
-<file path=customXml/item4.xml><?xml version="1.0" encoding="utf-8"?>
-<b:Sources xmlns:b="http://schemas.openxmlformats.org/officeDocument/2006/bibliography" xmlns="http://schemas.openxmlformats.org/officeDocument/2006/bibliography" SelectedStyle="\APA.XSL" StyleName="APA"/>
-</file>
-
 <file path=customXml/itemProps1.xml><?xml version="1.0" encoding="utf-8"?>
-<ds:datastoreItem xmlns:ds="http://schemas.openxmlformats.org/officeDocument/2006/customXml" ds:itemID="{6EA722DC-59D4-41FC-B975-88A10B674C4A}">
-  <ds:schemaRefs>
-    <ds:schemaRef ds:uri="http://schemas.microsoft.com/sharepoint/v3/contenttype/forms"/>
-  </ds:schemaRefs>
-</ds:datastoreItem>
-</file>
-
-<file path=customXml/itemProps2.xml><?xml version="1.0" encoding="utf-8"?>
 <ds:datastoreItem xmlns:ds="http://schemas.openxmlformats.org/officeDocument/2006/customXml" ds:itemID="{EACD94C4-BE16-4C91-9A99-00DC307EDBFC}">
   <ds:schemaRefs>
     <ds:schemaRef ds:uri="http://schemas.microsoft.com/office/2006/metadata/contentType"/>
@@ -8106,7 +8312,23 @@
 </ds:datastoreItem>
 </file>
 
+<file path=customXml/itemProps2.xml><?xml version="1.0" encoding="utf-8"?>
+<ds:datastoreItem xmlns:ds="http://schemas.openxmlformats.org/officeDocument/2006/customXml" ds:itemID="{6EA722DC-59D4-41FC-B975-88A10B674C4A}">
+  <ds:schemaRefs>
+    <ds:schemaRef ds:uri="http://schemas.microsoft.com/sharepoint/v3/contenttype/forms"/>
+  </ds:schemaRefs>
+</ds:datastoreItem>
+</file>
+
 <file path=customXml/itemProps3.xml><?xml version="1.0" encoding="utf-8"?>
+<ds:datastoreItem xmlns:ds="http://schemas.openxmlformats.org/officeDocument/2006/customXml" ds:itemID="{2E1C6063-D791-457C-BD3A-74AEDAC4CA37}">
+  <ds:schemaRefs>
+    <ds:schemaRef ds:uri="http://schemas.openxmlformats.org/officeDocument/2006/bibliography"/>
+  </ds:schemaRefs>
+</ds:datastoreItem>
+</file>
+
+<file path=customXml/itemProps4.xml><?xml version="1.0" encoding="utf-8"?>
 <ds:datastoreItem xmlns:ds="http://schemas.openxmlformats.org/officeDocument/2006/customXml" ds:itemID="{F3C864AF-05BE-4715-8808-53FC746E3DE1}">
   <ds:schemaRefs>
     <ds:schemaRef ds:uri="http://schemas.microsoft.com/office/2006/metadata/properties"/>
@@ -8114,12 +8336,4 @@
     <ds:schemaRef ds:uri="cf660112-59e0-48e5-9b60-3f2262d4e05d"/>
   </ds:schemaRefs>
 </ds:datastoreItem>
-</file>
-
-<file path=customXml/itemProps4.xml><?xml version="1.0" encoding="utf-8"?>
-<ds:datastoreItem xmlns:ds="http://schemas.openxmlformats.org/officeDocument/2006/customXml" ds:itemID="{2E1C6063-D791-457C-BD3A-74AEDAC4CA37}">
-  <ds:schemaRefs>
-    <ds:schemaRef ds:uri="http://schemas.openxmlformats.org/officeDocument/2006/bibliography"/>
-  </ds:schemaRefs>
-</ds:datastoreItem>
 </file>
</xml_diff>